<commit_message>
Màj CDC (paragraphe BDD)
</commit_message>
<xml_diff>
--- a/documents_techniques/cahier_des_charges.docx
+++ b/documents_techniques/cahier_des_charges.docx
@@ -4,32 +4,17 @@
   <w:body>
     <w:p>
       <w:pPr>
-        <w:pStyle w:val="NormalWeb"/>
-        <w:spacing w:before="0" w:beforeAutospacing="0" w:after="0" w:afterAutospacing="0"/>
-        <w:jc w:val="center"/>
-      </w:pPr>
-      <w:r>
-        <w:rPr>
-          <w:rFonts w:ascii="Arial" w:hAnsi="Arial" w:cs="Arial"/>
-          <w:color w:val="000000"/>
-          <w:sz w:val="48"/>
-          <w:szCs w:val="48"/>
-        </w:rPr>
+        <w:pStyle w:val="Titre"/>
+      </w:pPr>
+      <w:r>
         <w:t>Cahier des Charges</w:t>
       </w:r>
     </w:p>
     <w:p>
       <w:pPr>
         <w:pStyle w:val="Titre1"/>
-        <w:spacing w:before="480" w:after="120"/>
-      </w:pPr>
-      <w:r>
-        <w:rPr>
-          <w:rFonts w:ascii="Arial" w:hAnsi="Arial" w:cs="Arial"/>
-          <w:color w:val="000000"/>
-          <w:sz w:val="47"/>
-          <w:szCs w:val="47"/>
-        </w:rPr>
+      </w:pPr>
+      <w:r>
         <w:t>Fonctionnalités de base, à implémenter</w:t>
       </w:r>
     </w:p>
@@ -98,27 +83,7 @@
           <w:sz w:val="23"/>
           <w:szCs w:val="23"/>
         </w:rPr>
-        <w:t xml:space="preserve">Navigation de l’utilisateur à l’intérieur de la structure (se déplacer, se téléporter à un autre endroit via raccourcis, monter escaliers/ascenseurs </w:t>
-      </w:r>
-      <w:proofErr w:type="spellStart"/>
-      <w:r>
-        <w:rPr>
-          <w:rFonts w:ascii="Arial" w:hAnsi="Arial" w:cs="Arial"/>
-          <w:color w:val="000000"/>
-          <w:sz w:val="23"/>
-          <w:szCs w:val="23"/>
-        </w:rPr>
-        <w:t>etc</w:t>
-      </w:r>
-      <w:proofErr w:type="spellEnd"/>
-      <w:r>
-        <w:rPr>
-          <w:rFonts w:ascii="Arial" w:hAnsi="Arial" w:cs="Arial"/>
-          <w:color w:val="000000"/>
-          <w:sz w:val="23"/>
-          <w:szCs w:val="23"/>
-        </w:rPr>
-        <w:t>)</w:t>
+        <w:t>Navigation de l’utilisateur à l’intérieur de la structure (se déplacer, se téléporter à un autre endroit via raccourcis, monter escaliers/ascenseurs etc)</w:t>
       </w:r>
     </w:p>
     <w:p>
@@ -186,27 +151,7 @@
           <w:sz w:val="23"/>
           <w:szCs w:val="23"/>
         </w:rPr>
-        <w:t xml:space="preserve">Le bâtiment est structuré, chaque objet </w:t>
-      </w:r>
-      <w:proofErr w:type="gramStart"/>
-      <w:r>
-        <w:rPr>
-          <w:rFonts w:ascii="Arial" w:hAnsi="Arial" w:cs="Arial"/>
-          <w:color w:val="000000"/>
-          <w:sz w:val="23"/>
-          <w:szCs w:val="23"/>
-        </w:rPr>
-        <w:t>a</w:t>
-      </w:r>
-      <w:proofErr w:type="gramEnd"/>
-      <w:r>
-        <w:rPr>
-          <w:rFonts w:ascii="Arial" w:hAnsi="Arial" w:cs="Arial"/>
-          <w:color w:val="000000"/>
-          <w:sz w:val="23"/>
-          <w:szCs w:val="23"/>
-        </w:rPr>
-        <w:t xml:space="preserve"> un certain nombre d’informations.</w:t>
+        <w:t>Le bâtiment est structuré, chaque objet a un certain nombre d’informations.</w:t>
       </w:r>
     </w:p>
     <w:p>
@@ -274,41 +219,14 @@
           <w:sz w:val="23"/>
           <w:szCs w:val="23"/>
         </w:rPr>
-        <w:t xml:space="preserve">La création d’objets se fait via un </w:t>
-      </w:r>
-      <w:proofErr w:type="spellStart"/>
-      <w:r>
-        <w:rPr>
-          <w:rFonts w:ascii="Arial" w:hAnsi="Arial" w:cs="Arial"/>
-          <w:color w:val="000000"/>
-          <w:sz w:val="23"/>
-          <w:szCs w:val="23"/>
-        </w:rPr>
-        <w:t>importeur</w:t>
-      </w:r>
-      <w:proofErr w:type="spellEnd"/>
-      <w:r>
-        <w:rPr>
-          <w:rFonts w:ascii="Arial" w:hAnsi="Arial" w:cs="Arial"/>
-          <w:color w:val="000000"/>
-          <w:sz w:val="23"/>
-          <w:szCs w:val="23"/>
-        </w:rPr>
-        <w:t>. Import d’objets déjà présents dans la bibliothèque d’objets, ou objets personnalisés.</w:t>
+        <w:t>La création d’objets se fait via un importeur. Import d’objets déjà présents dans la bibliothèque d’objets, ou objets personnalisés.</w:t>
       </w:r>
     </w:p>
     <w:p>
       <w:pPr>
         <w:pStyle w:val="Titre1"/>
-        <w:spacing w:before="480" w:after="120"/>
-      </w:pPr>
-      <w:r>
-        <w:rPr>
-          <w:rFonts w:ascii="Arial" w:hAnsi="Arial" w:cs="Arial"/>
-          <w:color w:val="000000"/>
-          <w:sz w:val="47"/>
-          <w:szCs w:val="47"/>
-        </w:rPr>
+      </w:pPr>
+      <w:r>
         <w:t>Fonctionnalités secondaires</w:t>
       </w:r>
     </w:p>
@@ -369,18 +287,9 @@
     </w:p>
     <w:p>
       <w:pPr>
-        <w:pStyle w:val="NormalWeb"/>
-        <w:spacing w:before="0" w:beforeAutospacing="0" w:after="0" w:afterAutospacing="0"/>
-      </w:pPr>
-      <w:r>
-        <w:rPr>
-          <w:rFonts w:ascii="Arial" w:hAnsi="Arial" w:cs="Arial"/>
-          <w:b/>
-          <w:bCs/>
-          <w:color w:val="000000"/>
-          <w:sz w:val="47"/>
-          <w:szCs w:val="47"/>
-        </w:rPr>
+        <w:pStyle w:val="Titre1"/>
+      </w:pPr>
+      <w:r>
         <w:t>Déplacement dans la structure</w:t>
       </w:r>
     </w:p>
@@ -416,39 +325,8 @@
           <w:sz w:val="23"/>
           <w:szCs w:val="23"/>
         </w:rPr>
-        <w:t xml:space="preserve">- haut/bas/droite/gauche -&gt; </w:t>
-      </w:r>
-      <w:proofErr w:type="spellStart"/>
-      <w:r>
-        <w:rPr>
-          <w:rFonts w:ascii="Arial" w:hAnsi="Arial" w:cs="Arial"/>
-          <w:color w:val="000000"/>
-          <w:sz w:val="23"/>
-          <w:szCs w:val="23"/>
-        </w:rPr>
-        <w:t>zsdq</w:t>
-      </w:r>
-      <w:proofErr w:type="spellEnd"/>
-      <w:r>
-        <w:rPr>
-          <w:rFonts w:ascii="Arial" w:hAnsi="Arial" w:cs="Arial"/>
-          <w:color w:val="000000"/>
-          <w:sz w:val="23"/>
-          <w:szCs w:val="23"/>
-        </w:rPr>
-        <w:t>/</w:t>
-      </w:r>
-      <w:proofErr w:type="spellStart"/>
-      <w:r>
-        <w:rPr>
-          <w:rFonts w:ascii="Arial" w:hAnsi="Arial" w:cs="Arial"/>
-          <w:color w:val="000000"/>
-          <w:sz w:val="23"/>
-          <w:szCs w:val="23"/>
-        </w:rPr>
-        <w:t>fleches</w:t>
-      </w:r>
-      <w:proofErr w:type="spellEnd"/>
+        <w:t>- haut/bas/droite/gauche -&gt; zsdq/fleches</w:t>
+      </w:r>
     </w:p>
     <w:p>
       <w:pPr>
@@ -477,36 +355,88 @@
           <w:sz w:val="23"/>
           <w:szCs w:val="23"/>
         </w:rPr>
-        <w:t>- utilisation de boutons ou d’une mini-</w:t>
-      </w:r>
-      <w:proofErr w:type="spellStart"/>
-      <w:r>
-        <w:rPr>
-          <w:rFonts w:ascii="Arial" w:hAnsi="Arial" w:cs="Arial"/>
-          <w:color w:val="000000"/>
-          <w:sz w:val="23"/>
-          <w:szCs w:val="23"/>
-        </w:rPr>
-        <w:t>map</w:t>
-      </w:r>
-      <w:proofErr w:type="spellEnd"/>
-      <w:r>
-        <w:rPr>
-          <w:rFonts w:ascii="Arial" w:hAnsi="Arial" w:cs="Arial"/>
-          <w:color w:val="000000"/>
-          <w:sz w:val="23"/>
-          <w:szCs w:val="23"/>
-        </w:rPr>
-        <w:t xml:space="preserve"> ou des 2 pour accéder à d’autres pièces (téléport)</w:t>
+        <w:t>- utilisation de boutons ou d’une mini-map ou des 2 pour accéder à d’autres pièces (téléport)</w:t>
       </w:r>
     </w:p>
     <w:p>
       <w:r>
         <w:br/>
       </w:r>
+    </w:p>
+    <w:p>
+      <w:pPr>
+        <w:pStyle w:val="Titre1"/>
+      </w:pPr>
+      <w:r>
+        <w:t>Modes de vue</w:t>
+      </w:r>
+    </w:p>
+    <w:p>
+      <w:pPr>
+        <w:pStyle w:val="NormalWeb"/>
+        <w:spacing w:before="0" w:beforeAutospacing="0" w:after="0" w:afterAutospacing="0"/>
+      </w:pPr>
+      <w:r>
+        <w:rPr>
+          <w:rFonts w:ascii="Arial" w:hAnsi="Arial" w:cs="Arial"/>
+          <w:color w:val="000000"/>
+          <w:sz w:val="23"/>
+          <w:szCs w:val="23"/>
+        </w:rPr>
+        <w:t>- FPS (mode immersif):  pour se déplacer et obtenir des informations sur les objets</w:t>
+      </w:r>
+    </w:p>
+    <w:p>
+      <w:pPr>
+        <w:pStyle w:val="NormalWeb"/>
+        <w:spacing w:before="0" w:beforeAutospacing="0" w:after="0" w:afterAutospacing="0"/>
+      </w:pPr>
+      <w:r>
+        <w:rPr>
+          <w:rFonts w:ascii="Arial" w:hAnsi="Arial" w:cs="Arial"/>
+          <w:color w:val="000000"/>
+          <w:sz w:val="23"/>
+          <w:szCs w:val="23"/>
+        </w:rPr>
+        <w:t>- aménagement: en vue de dessus pour l’édition des objets et le déplacement</w:t>
+      </w:r>
+    </w:p>
+    <w:p>
+      <w:pPr>
+        <w:pStyle w:val="NormalWeb"/>
+        <w:spacing w:before="0" w:beforeAutospacing="0" w:after="0" w:afterAutospacing="0"/>
+      </w:pPr>
+      <w:r>
+        <w:rPr>
+          <w:rFonts w:ascii="Arial" w:hAnsi="Arial" w:cs="Arial"/>
+          <w:color w:val="000000"/>
+          <w:sz w:val="23"/>
+          <w:szCs w:val="23"/>
+        </w:rPr>
+        <w:t>- Construction: mode plan de construction</w:t>
+      </w:r>
+    </w:p>
+    <w:p>
       <w:r>
         <w:br/>
       </w:r>
+    </w:p>
+    <w:p>
+      <w:pPr>
+        <w:pStyle w:val="NormalWeb"/>
+        <w:spacing w:before="0" w:beforeAutospacing="0" w:after="0" w:afterAutospacing="0"/>
+      </w:pPr>
+      <w:r>
+        <w:rPr>
+          <w:rFonts w:ascii="Arial" w:hAnsi="Arial" w:cs="Arial"/>
+          <w:color w:val="000000"/>
+          <w:sz w:val="23"/>
+          <w:szCs w:val="23"/>
+        </w:rPr>
+        <w:t>Switch entre les différents modes : middle clic affiche une roue, avec les différents modes de vue autour. Déplacement de la souris sur l’un de ces modes (avec middle clic toujours enfoncé) switche vers ce mode. Relâchement du middle-clic sans avoir déplacé la souris : annule l’action (et reste sur le mode de vue actuel)</w:t>
+      </w:r>
+    </w:p>
+    <w:p>
       <w:r>
         <w:br/>
       </w:r>
@@ -519,78 +449,11 @@
       <w:r>
         <w:rPr>
           <w:rFonts w:ascii="Arial" w:hAnsi="Arial" w:cs="Arial"/>
-          <w:b/>
-          <w:bCs/>
-          <w:color w:val="000000"/>
-          <w:sz w:val="47"/>
-          <w:szCs w:val="47"/>
-        </w:rPr>
-        <w:t>Modes de vue</w:t>
-      </w:r>
-    </w:p>
-    <w:p>
-      <w:pPr>
-        <w:pStyle w:val="NormalWeb"/>
-        <w:spacing w:before="0" w:beforeAutospacing="0" w:after="0" w:afterAutospacing="0"/>
-      </w:pPr>
-      <w:r>
-        <w:rPr>
-          <w:rFonts w:ascii="Arial" w:hAnsi="Arial" w:cs="Arial"/>
-          <w:color w:val="000000"/>
-          <w:sz w:val="23"/>
-          <w:szCs w:val="23"/>
-        </w:rPr>
-        <w:t>- FPS (mode immersif)</w:t>
-      </w:r>
-      <w:proofErr w:type="gramStart"/>
-      <w:r>
-        <w:rPr>
-          <w:rFonts w:ascii="Arial" w:hAnsi="Arial" w:cs="Arial"/>
-          <w:color w:val="000000"/>
-          <w:sz w:val="23"/>
-          <w:szCs w:val="23"/>
-        </w:rPr>
-        <w:t>:  pour</w:t>
-      </w:r>
-      <w:proofErr w:type="gramEnd"/>
-      <w:r>
-        <w:rPr>
-          <w:rFonts w:ascii="Arial" w:hAnsi="Arial" w:cs="Arial"/>
-          <w:color w:val="000000"/>
-          <w:sz w:val="23"/>
-          <w:szCs w:val="23"/>
-        </w:rPr>
-        <w:t xml:space="preserve"> se déplacer et obtenir des informations sur les objets</w:t>
-      </w:r>
-    </w:p>
-    <w:p>
-      <w:pPr>
-        <w:pStyle w:val="NormalWeb"/>
-        <w:spacing w:before="0" w:beforeAutospacing="0" w:after="0" w:afterAutospacing="0"/>
-      </w:pPr>
-      <w:r>
-        <w:rPr>
-          <w:rFonts w:ascii="Arial" w:hAnsi="Arial" w:cs="Arial"/>
-          <w:color w:val="000000"/>
-          <w:sz w:val="23"/>
-          <w:szCs w:val="23"/>
-        </w:rPr>
-        <w:t>- aménagement: en vue de dessus pour l’édition des objets et le déplacement</w:t>
-      </w:r>
-    </w:p>
-    <w:p>
-      <w:pPr>
-        <w:pStyle w:val="NormalWeb"/>
-        <w:spacing w:before="0" w:beforeAutospacing="0" w:after="0" w:afterAutospacing="0"/>
-      </w:pPr>
-      <w:r>
-        <w:rPr>
-          <w:rFonts w:ascii="Arial" w:hAnsi="Arial" w:cs="Arial"/>
-          <w:color w:val="000000"/>
-          <w:sz w:val="23"/>
-          <w:szCs w:val="23"/>
-        </w:rPr>
-        <w:t>- Construction: mode plan de construction</w:t>
+          <w:color w:val="000000"/>
+          <w:sz w:val="23"/>
+          <w:szCs w:val="23"/>
+        </w:rPr>
+        <w:t>Possibilité de changer de mode de vue via icones/boutons.</w:t>
       </w:r>
     </w:p>
     <w:p>
@@ -600,61 +463,70 @@
     </w:p>
     <w:p>
       <w:pPr>
-        <w:pStyle w:val="NormalWeb"/>
-        <w:spacing w:before="0" w:beforeAutospacing="0" w:after="0" w:afterAutospacing="0"/>
-      </w:pPr>
-      <w:r>
-        <w:rPr>
-          <w:rFonts w:ascii="Arial" w:hAnsi="Arial" w:cs="Arial"/>
-          <w:color w:val="000000"/>
-          <w:sz w:val="23"/>
-          <w:szCs w:val="23"/>
-        </w:rPr>
-        <w:t xml:space="preserve">Switch entre les différents modes : middle clic affiche une roue, avec les différents modes de vue autour. Déplacement de la souris sur l’un de ces modes (avec middle clic toujours enfoncé) </w:t>
-      </w:r>
-      <w:proofErr w:type="spellStart"/>
-      <w:r>
-        <w:rPr>
-          <w:rFonts w:ascii="Arial" w:hAnsi="Arial" w:cs="Arial"/>
-          <w:color w:val="000000"/>
-          <w:sz w:val="23"/>
-          <w:szCs w:val="23"/>
-        </w:rPr>
-        <w:t>switche</w:t>
-      </w:r>
-      <w:proofErr w:type="spellEnd"/>
-      <w:r>
-        <w:rPr>
-          <w:rFonts w:ascii="Arial" w:hAnsi="Arial" w:cs="Arial"/>
-          <w:color w:val="000000"/>
-          <w:sz w:val="23"/>
-          <w:szCs w:val="23"/>
-        </w:rPr>
-        <w:t xml:space="preserve"> vers ce mode. Relâchement du middle-clic sans avoir déplacé la souris : annule l’action (et reste sur le mode de vue actuel)</w:t>
-      </w:r>
-    </w:p>
-    <w:p>
+        <w:pStyle w:val="Titre1"/>
+      </w:pPr>
       <w:r>
         <w:lastRenderedPageBreak/>
+        <w:t>Interactions</w:t>
+      </w:r>
+    </w:p>
+    <w:p>
+      <w:pPr>
+        <w:pStyle w:val="NormalWeb"/>
+        <w:spacing w:before="0" w:beforeAutospacing="0" w:after="0" w:afterAutospacing="0"/>
+      </w:pPr>
+      <w:r>
+        <w:rPr>
+          <w:rFonts w:ascii="Arial" w:hAnsi="Arial" w:cs="Arial"/>
+          <w:color w:val="000000"/>
+          <w:sz w:val="23"/>
+          <w:szCs w:val="23"/>
+        </w:rPr>
+        <w:t>- clic gauche sur un objet pour obtenir des informations</w:t>
+      </w:r>
+    </w:p>
+    <w:p>
+      <w:pPr>
+        <w:pStyle w:val="NormalWeb"/>
+        <w:spacing w:before="0" w:beforeAutospacing="0" w:after="0" w:afterAutospacing="0"/>
+      </w:pPr>
+      <w:r>
+        <w:rPr>
+          <w:rFonts w:ascii="Arial" w:hAnsi="Arial" w:cs="Arial"/>
+          <w:color w:val="000000"/>
+          <w:sz w:val="23"/>
+          <w:szCs w:val="23"/>
+        </w:rPr>
+        <w:t>- clic droit sur un objet pour accéder à une liste d’actions possibles …</w:t>
+      </w:r>
+    </w:p>
+    <w:p>
+      <w:pPr>
+        <w:pStyle w:val="NormalWeb"/>
+        <w:spacing w:before="0" w:beforeAutospacing="0" w:after="0" w:afterAutospacing="0"/>
+      </w:pPr>
+      <w:r>
+        <w:rPr>
+          <w:rFonts w:ascii="Arial" w:hAnsi="Arial" w:cs="Arial"/>
+          <w:color w:val="000000"/>
+          <w:sz w:val="23"/>
+          <w:szCs w:val="23"/>
+        </w:rPr>
+        <w:t>- barre espace pour accéder à un menu d’action (accès au catalogue des modèles…)</w:t>
+      </w:r>
+    </w:p>
+    <w:p>
+      <w:r>
         <w:br/>
       </w:r>
     </w:p>
     <w:p>
       <w:pPr>
-        <w:pStyle w:val="NormalWeb"/>
-        <w:spacing w:before="0" w:beforeAutospacing="0" w:after="0" w:afterAutospacing="0"/>
-      </w:pPr>
-      <w:r>
-        <w:rPr>
-          <w:rFonts w:ascii="Arial" w:hAnsi="Arial" w:cs="Arial"/>
-          <w:color w:val="000000"/>
-          <w:sz w:val="23"/>
-          <w:szCs w:val="23"/>
-        </w:rPr>
-        <w:t>Possibilité de changer de mode de vue via icones/boutons.</w:t>
-      </w:r>
-    </w:p>
-    <w:p>
+        <w:pStyle w:val="Titre2"/>
+      </w:pPr>
+      <w:r>
+        <w:t>Interactions en sélection d’objet</w:t>
+      </w:r>
       <w:r>
         <w:br/>
       </w:r>
@@ -667,58 +539,71 @@
       <w:r>
         <w:rPr>
           <w:rFonts w:ascii="Arial" w:hAnsi="Arial" w:cs="Arial"/>
-          <w:b/>
-          <w:bCs/>
-          <w:color w:val="000000"/>
-          <w:sz w:val="47"/>
-          <w:szCs w:val="47"/>
-        </w:rPr>
-        <w:t>Interactions</w:t>
-      </w:r>
-    </w:p>
-    <w:p>
-      <w:pPr>
-        <w:pStyle w:val="NormalWeb"/>
-        <w:spacing w:before="0" w:beforeAutospacing="0" w:after="0" w:afterAutospacing="0"/>
-      </w:pPr>
-      <w:r>
-        <w:rPr>
-          <w:rFonts w:ascii="Arial" w:hAnsi="Arial" w:cs="Arial"/>
-          <w:color w:val="000000"/>
-          <w:sz w:val="23"/>
-          <w:szCs w:val="23"/>
-        </w:rPr>
-        <w:t>- clic gauche sur un objet pour obtenir des informations</w:t>
-      </w:r>
-    </w:p>
-    <w:p>
-      <w:pPr>
-        <w:pStyle w:val="NormalWeb"/>
-        <w:spacing w:before="0" w:beforeAutospacing="0" w:after="0" w:afterAutospacing="0"/>
-      </w:pPr>
-      <w:r>
-        <w:rPr>
-          <w:rFonts w:ascii="Arial" w:hAnsi="Arial" w:cs="Arial"/>
-          <w:color w:val="000000"/>
-          <w:sz w:val="23"/>
-          <w:szCs w:val="23"/>
-        </w:rPr>
-        <w:t>- clic droit sur un objet pour accéder à une liste d’actions possibles …</w:t>
-      </w:r>
-    </w:p>
-    <w:p>
-      <w:pPr>
-        <w:pStyle w:val="NormalWeb"/>
-        <w:spacing w:before="0" w:beforeAutospacing="0" w:after="0" w:afterAutospacing="0"/>
-      </w:pPr>
-      <w:r>
-        <w:rPr>
-          <w:rFonts w:ascii="Arial" w:hAnsi="Arial" w:cs="Arial"/>
-          <w:color w:val="000000"/>
-          <w:sz w:val="23"/>
-          <w:szCs w:val="23"/>
-        </w:rPr>
-        <w:t>- barre espace pour accéder à un menu d’action (accès au catalogue des modèles…)</w:t>
+          <w:color w:val="000000"/>
+          <w:sz w:val="23"/>
+          <w:szCs w:val="23"/>
+        </w:rPr>
+        <w:t>/*</w:t>
+      </w:r>
+    </w:p>
+    <w:p>
+      <w:pPr>
+        <w:pStyle w:val="NormalWeb"/>
+        <w:spacing w:before="0" w:beforeAutospacing="0" w:after="0" w:afterAutospacing="0"/>
+      </w:pPr>
+      <w:r>
+        <w:rPr>
+          <w:rFonts w:ascii="Arial" w:hAnsi="Arial" w:cs="Arial"/>
+          <w:color w:val="000000"/>
+          <w:sz w:val="23"/>
+          <w:szCs w:val="23"/>
+        </w:rPr>
+        <w:t>2 modes de vue, disponibles à tout moment:</w:t>
+      </w:r>
+    </w:p>
+    <w:p>
+      <w:pPr>
+        <w:pStyle w:val="NormalWeb"/>
+        <w:spacing w:before="0" w:beforeAutospacing="0" w:after="0" w:afterAutospacing="0"/>
+      </w:pPr>
+      <w:r>
+        <w:rPr>
+          <w:rFonts w:ascii="Arial" w:hAnsi="Arial" w:cs="Arial"/>
+          <w:color w:val="000000"/>
+          <w:sz w:val="23"/>
+          <w:szCs w:val="23"/>
+        </w:rPr>
+        <w:t>- FPS</w:t>
+      </w:r>
+    </w:p>
+    <w:p>
+      <w:pPr>
+        <w:pStyle w:val="NormalWeb"/>
+        <w:spacing w:before="0" w:beforeAutospacing="0" w:after="0" w:afterAutospacing="0"/>
+      </w:pPr>
+      <w:r>
+        <w:rPr>
+          <w:rFonts w:ascii="Arial" w:hAnsi="Arial" w:cs="Arial"/>
+          <w:color w:val="000000"/>
+          <w:sz w:val="23"/>
+          <w:szCs w:val="23"/>
+        </w:rPr>
+        <w:t>- mode carte vue de dessus de l’étage courant</w:t>
+      </w:r>
+    </w:p>
+    <w:p>
+      <w:pPr>
+        <w:pStyle w:val="NormalWeb"/>
+        <w:spacing w:before="0" w:beforeAutospacing="0" w:after="0" w:afterAutospacing="0"/>
+      </w:pPr>
+      <w:r>
+        <w:rPr>
+          <w:rFonts w:ascii="Arial" w:hAnsi="Arial" w:cs="Arial"/>
+          <w:color w:val="000000"/>
+          <w:sz w:val="23"/>
+          <w:szCs w:val="23"/>
+        </w:rPr>
+        <w:t>- (possibilité d’afficher plusieurs étages en vue plan dans la même fenêtre ??)</w:t>
       </w:r>
     </w:p>
     <w:p>
@@ -734,13 +619,56 @@
       <w:r>
         <w:rPr>
           <w:rFonts w:ascii="Arial" w:hAnsi="Arial" w:cs="Arial"/>
-          <w:b/>
-          <w:bCs/>
-          <w:color w:val="000000"/>
-          <w:sz w:val="47"/>
-          <w:szCs w:val="47"/>
-        </w:rPr>
-        <w:t>Interactions en sélection d’objet</w:t>
+          <w:color w:val="000000"/>
+          <w:sz w:val="23"/>
+          <w:szCs w:val="23"/>
+        </w:rPr>
+        <w:t>Différents modes de vues, non accessibles directement</w:t>
+      </w:r>
+    </w:p>
+    <w:p>
+      <w:pPr>
+        <w:pStyle w:val="NormalWeb"/>
+        <w:spacing w:before="0" w:beforeAutospacing="0" w:after="0" w:afterAutospacing="0"/>
+      </w:pPr>
+      <w:r>
+        <w:rPr>
+          <w:rFonts w:ascii="Arial" w:hAnsi="Arial" w:cs="Arial"/>
+          <w:color w:val="000000"/>
+          <w:sz w:val="23"/>
+          <w:szCs w:val="23"/>
+        </w:rPr>
+        <w:t>- highlight de tous les objets d’un type (vue éloignée, murs et autres objets avec une certaine transparence)</w:t>
+      </w:r>
+    </w:p>
+    <w:p>
+      <w:pPr>
+        <w:pStyle w:val="NormalWeb"/>
+        <w:spacing w:before="0" w:beforeAutospacing="0" w:after="0" w:afterAutospacing="0"/>
+      </w:pPr>
+      <w:r>
+        <w:rPr>
+          <w:rFonts w:ascii="Arial" w:hAnsi="Arial" w:cs="Arial"/>
+          <w:color w:val="000000"/>
+          <w:sz w:val="23"/>
+          <w:szCs w:val="23"/>
+        </w:rPr>
+        <w:t>- déplacement d’objets (vue différente que la vue FPS ?), soit dans le cadre d’une édition d’objet déjà existant, soit dans le cadre d’une preview d’objet non acheté.</w:t>
+      </w:r>
+    </w:p>
+    <w:p>
+      <w:pPr>
+        <w:pStyle w:val="NormalWeb"/>
+        <w:spacing w:before="0" w:beforeAutospacing="0" w:after="0" w:afterAutospacing="0"/>
+      </w:pPr>
+      <w:r>
+        <w:rPr>
+          <w:rFonts w:ascii="Arial" w:hAnsi="Arial" w:cs="Arial"/>
+          <w:color w:val="000000"/>
+          <w:sz w:val="23"/>
+          <w:szCs w:val="23"/>
+        </w:rPr>
+        <w:t>*/</w:t>
       </w:r>
     </w:p>
     <w:p>
@@ -756,77 +684,100 @@
     </w:p>
     <w:p>
       <w:pPr>
-        <w:pStyle w:val="NormalWeb"/>
-        <w:spacing w:before="0" w:beforeAutospacing="0" w:after="0" w:afterAutospacing="0"/>
-      </w:pPr>
-      <w:r>
-        <w:rPr>
-          <w:rFonts w:ascii="Arial" w:hAnsi="Arial" w:cs="Arial"/>
-          <w:color w:val="000000"/>
-          <w:sz w:val="23"/>
-          <w:szCs w:val="23"/>
-        </w:rPr>
-        <w:t>/*</w:t>
-      </w:r>
-    </w:p>
-    <w:p>
-      <w:pPr>
-        <w:pStyle w:val="NormalWeb"/>
-        <w:spacing w:before="0" w:beforeAutospacing="0" w:after="0" w:afterAutospacing="0"/>
-      </w:pPr>
-      <w:r>
-        <w:rPr>
-          <w:rFonts w:ascii="Arial" w:hAnsi="Arial" w:cs="Arial"/>
-          <w:color w:val="000000"/>
-          <w:sz w:val="23"/>
-          <w:szCs w:val="23"/>
-        </w:rPr>
-        <w:t>2 modes de vue, disponibles à tout moment:</w:t>
-      </w:r>
-    </w:p>
-    <w:p>
-      <w:pPr>
-        <w:pStyle w:val="NormalWeb"/>
-        <w:spacing w:before="0" w:beforeAutospacing="0" w:after="0" w:afterAutospacing="0"/>
-      </w:pPr>
-      <w:r>
-        <w:rPr>
-          <w:rFonts w:ascii="Arial" w:hAnsi="Arial" w:cs="Arial"/>
-          <w:color w:val="000000"/>
-          <w:sz w:val="23"/>
-          <w:szCs w:val="23"/>
-        </w:rPr>
-        <w:t>- FPS</w:t>
-      </w:r>
-    </w:p>
-    <w:p>
-      <w:pPr>
-        <w:pStyle w:val="NormalWeb"/>
-        <w:spacing w:before="0" w:beforeAutospacing="0" w:after="0" w:afterAutospacing="0"/>
-      </w:pPr>
-      <w:r>
-        <w:rPr>
-          <w:rFonts w:ascii="Arial" w:hAnsi="Arial" w:cs="Arial"/>
-          <w:color w:val="000000"/>
-          <w:sz w:val="23"/>
-          <w:szCs w:val="23"/>
-        </w:rPr>
-        <w:t>- mode carte vue de dessus de l’étage courant</w:t>
-      </w:r>
-    </w:p>
-    <w:p>
-      <w:pPr>
-        <w:pStyle w:val="NormalWeb"/>
-        <w:spacing w:before="0" w:beforeAutospacing="0" w:after="0" w:afterAutospacing="0"/>
-      </w:pPr>
-      <w:r>
-        <w:rPr>
-          <w:rFonts w:ascii="Arial" w:hAnsi="Arial" w:cs="Arial"/>
-          <w:color w:val="000000"/>
-          <w:sz w:val="23"/>
-          <w:szCs w:val="23"/>
-        </w:rPr>
-        <w:t>- (possibilité d’afficher plusieurs étages en vue plan dans la même fenêtre ??)</w:t>
+        <w:pStyle w:val="Titre1"/>
+      </w:pPr>
+      <w:r>
+        <w:t>Fenêtre des informations “de base”</w:t>
+      </w:r>
+    </w:p>
+    <w:p>
+      <w:pPr>
+        <w:pStyle w:val="NormalWeb"/>
+        <w:spacing w:before="0" w:beforeAutospacing="0" w:after="0" w:afterAutospacing="0"/>
+      </w:pPr>
+      <w:r>
+        <w:rPr>
+          <w:rFonts w:ascii="Arial" w:hAnsi="Arial" w:cs="Arial"/>
+          <w:color w:val="000000"/>
+          <w:sz w:val="23"/>
+          <w:szCs w:val="23"/>
+        </w:rPr>
+        <w:t>- titre de la fourniture/objets tel qu’il apparaît dans le catalogue du magasin</w:t>
+      </w:r>
+    </w:p>
+    <w:p>
+      <w:pPr>
+        <w:pStyle w:val="NormalWeb"/>
+        <w:spacing w:before="0" w:beforeAutospacing="0" w:after="0" w:afterAutospacing="0"/>
+      </w:pPr>
+      <w:r>
+        <w:rPr>
+          <w:rFonts w:ascii="Arial" w:hAnsi="Arial" w:cs="Arial"/>
+          <w:color w:val="000000"/>
+          <w:sz w:val="23"/>
+          <w:szCs w:val="23"/>
+        </w:rPr>
+        <w:t>- fournisseur</w:t>
+      </w:r>
+    </w:p>
+    <w:p>
+      <w:pPr>
+        <w:pStyle w:val="NormalWeb"/>
+        <w:spacing w:before="0" w:beforeAutospacing="0" w:after="0" w:afterAutospacing="0"/>
+      </w:pPr>
+      <w:r>
+        <w:rPr>
+          <w:rFonts w:ascii="Arial" w:hAnsi="Arial" w:cs="Arial"/>
+          <w:color w:val="000000"/>
+          <w:sz w:val="23"/>
+          <w:szCs w:val="23"/>
+        </w:rPr>
+        <w:t>- numéro d’identification unique du matériel dans la base de donnée de l’entreprise</w:t>
+      </w:r>
+    </w:p>
+    <w:p>
+      <w:pPr>
+        <w:pStyle w:val="NormalWeb"/>
+        <w:spacing w:before="0" w:beforeAutospacing="0" w:after="0" w:afterAutospacing="0"/>
+      </w:pPr>
+      <w:r>
+        <w:rPr>
+          <w:rFonts w:ascii="Arial" w:hAnsi="Arial" w:cs="Arial"/>
+          <w:color w:val="000000"/>
+          <w:sz w:val="23"/>
+          <w:szCs w:val="23"/>
+        </w:rPr>
+        <w:t>- petite image preview du modèle</w:t>
+      </w:r>
+    </w:p>
+    <w:p>
+      <w:pPr>
+        <w:pStyle w:val="NormalWeb"/>
+        <w:spacing w:before="0" w:beforeAutospacing="0" w:after="0" w:afterAutospacing="0"/>
+      </w:pPr>
+      <w:r>
+        <w:rPr>
+          <w:rFonts w:ascii="Arial" w:hAnsi="Arial" w:cs="Arial"/>
+          <w:color w:val="000000"/>
+          <w:sz w:val="23"/>
+          <w:szCs w:val="23"/>
+        </w:rPr>
+        <w:t>- quantité de ce modèle dans l’entreprise</w:t>
+      </w:r>
+    </w:p>
+    <w:p>
+      <w:pPr>
+        <w:pStyle w:val="NormalWeb"/>
+        <w:spacing w:before="0" w:beforeAutospacing="0" w:after="0" w:afterAutospacing="0"/>
+      </w:pPr>
+      <w:r>
+        <w:rPr>
+          <w:rFonts w:ascii="Arial" w:hAnsi="Arial" w:cs="Arial"/>
+          <w:color w:val="000000"/>
+          <w:sz w:val="23"/>
+          <w:szCs w:val="23"/>
+        </w:rPr>
+        <w:t>- date d’achat</w:t>
       </w:r>
     </w:p>
     <w:p>
@@ -846,92 +797,7 @@
           <w:sz w:val="23"/>
           <w:szCs w:val="23"/>
         </w:rPr>
-        <w:t>Différents modes de vues, non accessibles directement</w:t>
-      </w:r>
-    </w:p>
-    <w:p>
-      <w:pPr>
-        <w:pStyle w:val="NormalWeb"/>
-        <w:spacing w:before="0" w:beforeAutospacing="0" w:after="0" w:afterAutospacing="0"/>
-      </w:pPr>
-      <w:r>
-        <w:rPr>
-          <w:rFonts w:ascii="Arial" w:hAnsi="Arial" w:cs="Arial"/>
-          <w:color w:val="000000"/>
-          <w:sz w:val="23"/>
-          <w:szCs w:val="23"/>
-        </w:rPr>
-        <w:t xml:space="preserve">- </w:t>
-      </w:r>
-      <w:proofErr w:type="spellStart"/>
-      <w:r>
-        <w:rPr>
-          <w:rFonts w:ascii="Arial" w:hAnsi="Arial" w:cs="Arial"/>
-          <w:color w:val="000000"/>
-          <w:sz w:val="23"/>
-          <w:szCs w:val="23"/>
-        </w:rPr>
-        <w:t>highlight</w:t>
-      </w:r>
-      <w:proofErr w:type="spellEnd"/>
-      <w:r>
-        <w:rPr>
-          <w:rFonts w:ascii="Arial" w:hAnsi="Arial" w:cs="Arial"/>
-          <w:color w:val="000000"/>
-          <w:sz w:val="23"/>
-          <w:szCs w:val="23"/>
-        </w:rPr>
-        <w:t xml:space="preserve"> de tous les objets d’un type (vue éloignée, murs et autres objets avec une certaine transparence)</w:t>
-      </w:r>
-    </w:p>
-    <w:p>
-      <w:pPr>
-        <w:pStyle w:val="NormalWeb"/>
-        <w:spacing w:before="0" w:beforeAutospacing="0" w:after="0" w:afterAutospacing="0"/>
-      </w:pPr>
-      <w:r>
-        <w:rPr>
-          <w:rFonts w:ascii="Arial" w:hAnsi="Arial" w:cs="Arial"/>
-          <w:color w:val="000000"/>
-          <w:sz w:val="23"/>
-          <w:szCs w:val="23"/>
-        </w:rPr>
-        <w:t xml:space="preserve">- déplacement d’objets (vue différente que la vue FPS ?), soit dans le cadre d’une édition d’objet déjà existant, soit dans le cadre d’une </w:t>
-      </w:r>
-      <w:proofErr w:type="spellStart"/>
-      <w:r>
-        <w:rPr>
-          <w:rFonts w:ascii="Arial" w:hAnsi="Arial" w:cs="Arial"/>
-          <w:color w:val="000000"/>
-          <w:sz w:val="23"/>
-          <w:szCs w:val="23"/>
-        </w:rPr>
-        <w:t>preview</w:t>
-      </w:r>
-      <w:proofErr w:type="spellEnd"/>
-      <w:r>
-        <w:rPr>
-          <w:rFonts w:ascii="Arial" w:hAnsi="Arial" w:cs="Arial"/>
-          <w:color w:val="000000"/>
-          <w:sz w:val="23"/>
-          <w:szCs w:val="23"/>
-        </w:rPr>
-        <w:t xml:space="preserve"> d’objet non acheté.</w:t>
-      </w:r>
-    </w:p>
-    <w:p>
-      <w:pPr>
-        <w:pStyle w:val="NormalWeb"/>
-        <w:spacing w:before="0" w:beforeAutospacing="0" w:after="0" w:afterAutospacing="0"/>
-      </w:pPr>
-      <w:r>
-        <w:rPr>
-          <w:rFonts w:ascii="Arial" w:hAnsi="Arial" w:cs="Arial"/>
-          <w:color w:val="000000"/>
-          <w:sz w:val="23"/>
-          <w:szCs w:val="23"/>
-        </w:rPr>
-        <w:t>*/</w:t>
+        <w:t>- un bouton pour faire une nouvelle commande de ce type de modèle</w:t>
       </w:r>
     </w:p>
     <w:p>
@@ -947,34 +813,15 @@
     </w:p>
     <w:p>
       <w:pPr>
-        <w:pStyle w:val="NormalWeb"/>
-        <w:spacing w:before="0" w:beforeAutospacing="0" w:after="0" w:afterAutospacing="0"/>
-      </w:pPr>
-      <w:r>
-        <w:rPr>
-          <w:rFonts w:ascii="Arial" w:hAnsi="Arial" w:cs="Arial"/>
-          <w:b/>
-          <w:bCs/>
-          <w:color w:val="000000"/>
-          <w:sz w:val="47"/>
-          <w:szCs w:val="47"/>
-        </w:rPr>
-        <w:t>Fenêtre des informations “de base”</w:t>
-      </w:r>
-    </w:p>
-    <w:p>
-      <w:pPr>
-        <w:pStyle w:val="NormalWeb"/>
-        <w:spacing w:before="0" w:beforeAutospacing="0" w:after="0" w:afterAutospacing="0"/>
-      </w:pPr>
-      <w:r>
-        <w:rPr>
-          <w:rFonts w:ascii="Arial" w:hAnsi="Arial" w:cs="Arial"/>
-          <w:color w:val="000000"/>
-          <w:sz w:val="23"/>
-          <w:szCs w:val="23"/>
-        </w:rPr>
-        <w:t>- titre de la fourniture/objets tel qu’il apparaît dans le catalogue du magasin</w:t>
+        <w:pStyle w:val="Titre1"/>
+      </w:pPr>
+      <w:r>
+        <w:t>Fenêtre des informations “étendues”</w:t>
+      </w:r>
+    </w:p>
+    <w:p>
+      <w:r>
+        <w:br/>
       </w:r>
     </w:p>
     <w:p>
@@ -1004,291 +851,1027 @@
           <w:sz w:val="23"/>
           <w:szCs w:val="23"/>
         </w:rPr>
-        <w:t xml:space="preserve">- numéro d’identification unique du matériel dans la base de </w:t>
-      </w:r>
-      <w:proofErr w:type="gramStart"/>
-      <w:r>
-        <w:rPr>
-          <w:rFonts w:ascii="Arial" w:hAnsi="Arial" w:cs="Arial"/>
-          <w:color w:val="000000"/>
-          <w:sz w:val="23"/>
-          <w:szCs w:val="23"/>
-        </w:rPr>
-        <w:t>donnée</w:t>
-      </w:r>
-      <w:proofErr w:type="gramEnd"/>
-      <w:r>
-        <w:rPr>
-          <w:rFonts w:ascii="Arial" w:hAnsi="Arial" w:cs="Arial"/>
-          <w:color w:val="000000"/>
-          <w:sz w:val="23"/>
-          <w:szCs w:val="23"/>
-        </w:rPr>
-        <w:t xml:space="preserve"> de l’entreprise</w:t>
-      </w:r>
-    </w:p>
-    <w:p>
-      <w:pPr>
-        <w:pStyle w:val="NormalWeb"/>
-        <w:spacing w:before="0" w:beforeAutospacing="0" w:after="0" w:afterAutospacing="0"/>
-      </w:pPr>
-      <w:r>
-        <w:rPr>
-          <w:rFonts w:ascii="Arial" w:hAnsi="Arial" w:cs="Arial"/>
-          <w:color w:val="000000"/>
-          <w:sz w:val="23"/>
-          <w:szCs w:val="23"/>
-        </w:rPr>
-        <w:t xml:space="preserve">- petite image </w:t>
-      </w:r>
-      <w:proofErr w:type="spellStart"/>
-      <w:r>
-        <w:rPr>
-          <w:rFonts w:ascii="Arial" w:hAnsi="Arial" w:cs="Arial"/>
-          <w:color w:val="000000"/>
-          <w:sz w:val="23"/>
-          <w:szCs w:val="23"/>
-        </w:rPr>
-        <w:t>preview</w:t>
-      </w:r>
-      <w:proofErr w:type="spellEnd"/>
-      <w:r>
-        <w:rPr>
-          <w:rFonts w:ascii="Arial" w:hAnsi="Arial" w:cs="Arial"/>
-          <w:color w:val="000000"/>
-          <w:sz w:val="23"/>
-          <w:szCs w:val="23"/>
-        </w:rPr>
-        <w:t xml:space="preserve"> du modèle</w:t>
-      </w:r>
-    </w:p>
-    <w:p>
-      <w:pPr>
-        <w:pStyle w:val="NormalWeb"/>
-        <w:spacing w:before="0" w:beforeAutospacing="0" w:after="0" w:afterAutospacing="0"/>
-      </w:pPr>
-      <w:r>
-        <w:rPr>
-          <w:rFonts w:ascii="Arial" w:hAnsi="Arial" w:cs="Arial"/>
-          <w:color w:val="000000"/>
-          <w:sz w:val="23"/>
-          <w:szCs w:val="23"/>
-        </w:rPr>
-        <w:t>- quantité de ce modèle dans l’entreprise</w:t>
-      </w:r>
-    </w:p>
-    <w:p>
-      <w:pPr>
-        <w:pStyle w:val="NormalWeb"/>
-        <w:spacing w:before="0" w:beforeAutospacing="0" w:after="0" w:afterAutospacing="0"/>
-      </w:pPr>
-      <w:r>
-        <w:rPr>
-          <w:rFonts w:ascii="Arial" w:hAnsi="Arial" w:cs="Arial"/>
-          <w:color w:val="000000"/>
-          <w:sz w:val="23"/>
-          <w:szCs w:val="23"/>
-        </w:rPr>
         <w:t>- date d’achat</w:t>
       </w:r>
     </w:p>
     <w:p>
+      <w:pPr>
+        <w:pStyle w:val="NormalWeb"/>
+        <w:spacing w:before="0" w:beforeAutospacing="0" w:after="0" w:afterAutospacing="0"/>
+      </w:pPr>
+      <w:r>
+        <w:rPr>
+          <w:rFonts w:ascii="Arial" w:hAnsi="Arial" w:cs="Arial"/>
+          <w:color w:val="000000"/>
+          <w:sz w:val="23"/>
+          <w:szCs w:val="23"/>
+        </w:rPr>
+        <w:t>- type d’achat ( investissement immédiat, location avec/sans  option d’achat)</w:t>
+      </w:r>
+    </w:p>
+    <w:p>
+      <w:pPr>
+        <w:pStyle w:val="NormalWeb"/>
+        <w:spacing w:before="0" w:beforeAutospacing="0" w:after="0" w:afterAutospacing="0"/>
+      </w:pPr>
+      <w:r>
+        <w:rPr>
+          <w:rFonts w:ascii="Arial" w:hAnsi="Arial" w:cs="Arial"/>
+          <w:color w:val="000000"/>
+          <w:sz w:val="23"/>
+          <w:szCs w:val="23"/>
+        </w:rPr>
+        <w:t>- date de fin de contrat (jamais ou une date..)</w:t>
+      </w:r>
+    </w:p>
+    <w:p>
+      <w:pPr>
+        <w:pStyle w:val="NormalWeb"/>
+        <w:spacing w:before="0" w:beforeAutospacing="0" w:after="0" w:afterAutospacing="0"/>
+      </w:pPr>
+      <w:r>
+        <w:rPr>
+          <w:rFonts w:ascii="Arial" w:hAnsi="Arial" w:cs="Arial"/>
+          <w:color w:val="000000"/>
+          <w:sz w:val="23"/>
+          <w:szCs w:val="23"/>
+        </w:rPr>
+        <w:t>- type d’amortissement</w:t>
+      </w:r>
+    </w:p>
+    <w:p>
+      <w:pPr>
+        <w:pStyle w:val="NormalWeb"/>
+        <w:spacing w:before="0" w:beforeAutospacing="0" w:after="0" w:afterAutospacing="0"/>
+      </w:pPr>
+      <w:r>
+        <w:rPr>
+          <w:rFonts w:ascii="Arial" w:hAnsi="Arial" w:cs="Arial"/>
+          <w:color w:val="000000"/>
+          <w:sz w:val="23"/>
+          <w:szCs w:val="23"/>
+        </w:rPr>
+        <w:t>- amortissement courant</w:t>
+      </w:r>
+    </w:p>
+    <w:p>
+      <w:pPr>
+        <w:pStyle w:val="NormalWeb"/>
+        <w:spacing w:before="0" w:beforeAutospacing="0" w:after="0" w:afterAutospacing="0"/>
+      </w:pPr>
+      <w:r>
+        <w:rPr>
+          <w:rFonts w:ascii="Arial" w:hAnsi="Arial" w:cs="Arial"/>
+          <w:color w:val="000000"/>
+          <w:sz w:val="23"/>
+          <w:szCs w:val="23"/>
+        </w:rPr>
+        <w:lastRenderedPageBreak/>
+        <w:t>- prix unitaire (déduit du prix de groupe le cas échéant)</w:t>
+      </w:r>
+    </w:p>
+    <w:p>
       <w:r>
         <w:br/>
       </w:r>
     </w:p>
     <w:p>
       <w:pPr>
-        <w:pStyle w:val="NormalWeb"/>
-        <w:spacing w:before="0" w:beforeAutospacing="0" w:after="0" w:afterAutospacing="0"/>
-      </w:pPr>
-      <w:r>
-        <w:rPr>
-          <w:rFonts w:ascii="Arial" w:hAnsi="Arial" w:cs="Arial"/>
-          <w:color w:val="000000"/>
-          <w:sz w:val="23"/>
-          <w:szCs w:val="23"/>
-        </w:rPr>
-        <w:t>- un bouton pour faire une nouvelle commande de ce type de modèle</w:t>
-      </w:r>
-    </w:p>
-    <w:p>
+        <w:pStyle w:val="Titre1"/>
+      </w:pPr>
+      <w:r>
+        <w:t>Bases de données</w:t>
+      </w:r>
       <w:r>
         <w:br/>
       </w:r>
-      <w:r>
-        <w:br/>
-      </w:r>
-      <w:r>
-        <w:br/>
-      </w:r>
-    </w:p>
-    <w:p>
-      <w:pPr>
-        <w:pStyle w:val="NormalWeb"/>
-        <w:spacing w:before="0" w:beforeAutospacing="0" w:after="0" w:afterAutospacing="0"/>
-      </w:pPr>
-      <w:r>
-        <w:rPr>
-          <w:rFonts w:ascii="Arial" w:hAnsi="Arial" w:cs="Arial"/>
-          <w:b/>
-          <w:bCs/>
-          <w:color w:val="000000"/>
-          <w:sz w:val="47"/>
-          <w:szCs w:val="47"/>
-        </w:rPr>
-        <w:lastRenderedPageBreak/>
-        <w:t>Fenêtre des informations “étendues”</w:t>
-      </w:r>
-    </w:p>
-    <w:p>
-      <w:r>
-        <w:br/>
-      </w:r>
-    </w:p>
-    <w:p>
-      <w:pPr>
-        <w:pStyle w:val="NormalWeb"/>
-        <w:spacing w:before="0" w:beforeAutospacing="0" w:after="0" w:afterAutospacing="0"/>
-      </w:pPr>
-      <w:r>
-        <w:rPr>
-          <w:rFonts w:ascii="Arial" w:hAnsi="Arial" w:cs="Arial"/>
-          <w:color w:val="000000"/>
-          <w:sz w:val="23"/>
-          <w:szCs w:val="23"/>
-        </w:rPr>
-        <w:t>- fournisseur</w:t>
-      </w:r>
-    </w:p>
-    <w:p>
-      <w:pPr>
-        <w:pStyle w:val="NormalWeb"/>
-        <w:spacing w:before="0" w:beforeAutospacing="0" w:after="0" w:afterAutospacing="0"/>
-      </w:pPr>
-      <w:r>
-        <w:rPr>
-          <w:rFonts w:ascii="Arial" w:hAnsi="Arial" w:cs="Arial"/>
-          <w:color w:val="000000"/>
-          <w:sz w:val="23"/>
-          <w:szCs w:val="23"/>
-        </w:rPr>
-        <w:t>- date d’achat</w:t>
-      </w:r>
-    </w:p>
-    <w:p>
-      <w:pPr>
-        <w:pStyle w:val="NormalWeb"/>
-        <w:spacing w:before="0" w:beforeAutospacing="0" w:after="0" w:afterAutospacing="0"/>
-      </w:pPr>
-      <w:r>
-        <w:rPr>
-          <w:rFonts w:ascii="Arial" w:hAnsi="Arial" w:cs="Arial"/>
-          <w:color w:val="000000"/>
-          <w:sz w:val="23"/>
-          <w:szCs w:val="23"/>
-        </w:rPr>
-        <w:t xml:space="preserve">- type d’achat </w:t>
-      </w:r>
-      <w:proofErr w:type="gramStart"/>
-      <w:r>
-        <w:rPr>
-          <w:rFonts w:ascii="Arial" w:hAnsi="Arial" w:cs="Arial"/>
-          <w:color w:val="000000"/>
-          <w:sz w:val="23"/>
-          <w:szCs w:val="23"/>
-        </w:rPr>
-        <w:t>( investissement</w:t>
-      </w:r>
-      <w:proofErr w:type="gramEnd"/>
-      <w:r>
-        <w:rPr>
-          <w:rFonts w:ascii="Arial" w:hAnsi="Arial" w:cs="Arial"/>
-          <w:color w:val="000000"/>
-          <w:sz w:val="23"/>
-          <w:szCs w:val="23"/>
-        </w:rPr>
-        <w:t xml:space="preserve"> immédiat, location avec/sans  option d’achat)</w:t>
-      </w:r>
-    </w:p>
-    <w:p>
-      <w:pPr>
-        <w:pStyle w:val="NormalWeb"/>
-        <w:spacing w:before="0" w:beforeAutospacing="0" w:after="0" w:afterAutospacing="0"/>
-      </w:pPr>
-      <w:r>
-        <w:rPr>
-          <w:rFonts w:ascii="Arial" w:hAnsi="Arial" w:cs="Arial"/>
-          <w:color w:val="000000"/>
-          <w:sz w:val="23"/>
-          <w:szCs w:val="23"/>
-        </w:rPr>
-        <w:t>- date de fin de contrat (jamais ou une date</w:t>
-      </w:r>
-      <w:proofErr w:type="gramStart"/>
-      <w:r>
-        <w:rPr>
-          <w:rFonts w:ascii="Arial" w:hAnsi="Arial" w:cs="Arial"/>
-          <w:color w:val="000000"/>
-          <w:sz w:val="23"/>
-          <w:szCs w:val="23"/>
-        </w:rPr>
-        <w:t>..)</w:t>
-      </w:r>
-      <w:proofErr w:type="gramEnd"/>
-    </w:p>
-    <w:p>
-      <w:pPr>
-        <w:pStyle w:val="NormalWeb"/>
-        <w:spacing w:before="0" w:beforeAutospacing="0" w:after="0" w:afterAutospacing="0"/>
-      </w:pPr>
-      <w:r>
-        <w:rPr>
-          <w:rFonts w:ascii="Arial" w:hAnsi="Arial" w:cs="Arial"/>
-          <w:color w:val="000000"/>
-          <w:sz w:val="23"/>
-          <w:szCs w:val="23"/>
-        </w:rPr>
-        <w:t>- type d’amortissement</w:t>
-      </w:r>
-    </w:p>
-    <w:p>
-      <w:pPr>
-        <w:pStyle w:val="NormalWeb"/>
-        <w:spacing w:before="0" w:beforeAutospacing="0" w:after="0" w:afterAutospacing="0"/>
-      </w:pPr>
-      <w:r>
-        <w:rPr>
-          <w:rFonts w:ascii="Arial" w:hAnsi="Arial" w:cs="Arial"/>
-          <w:color w:val="000000"/>
-          <w:sz w:val="23"/>
-          <w:szCs w:val="23"/>
-        </w:rPr>
-        <w:t>- amortissement courant</w:t>
-      </w:r>
-    </w:p>
-    <w:p>
-      <w:pPr>
-        <w:pStyle w:val="NormalWeb"/>
-        <w:spacing w:before="0" w:beforeAutospacing="0" w:after="0" w:afterAutospacing="0"/>
-      </w:pPr>
-      <w:r>
-        <w:rPr>
-          <w:rFonts w:ascii="Arial" w:hAnsi="Arial" w:cs="Arial"/>
-          <w:color w:val="000000"/>
-          <w:sz w:val="23"/>
-          <w:szCs w:val="23"/>
-        </w:rPr>
-        <w:t>- prix unitaire (déduit du prix de groupe le cas échéant)</w:t>
-      </w:r>
-    </w:p>
-    <w:p>
-      <w:r>
-        <w:br/>
-      </w:r>
-      <w:r>
-        <w:br/>
-      </w:r>
+    </w:p>
+    <w:p>
+      <w:r>
+        <w:t>Accessibles depuis l’application Unity.</w:t>
+      </w:r>
+    </w:p>
+    <w:p>
+      <w:r>
+        <w:t>Diverses possibilités :</w:t>
+      </w:r>
+    </w:p>
+    <w:p>
+      <w:pPr>
+        <w:pStyle w:val="Paragraphedeliste"/>
+        <w:numPr>
+          <w:ilvl w:val="0"/>
+          <w:numId w:val="2"/>
+        </w:numPr>
+      </w:pPr>
+      <w:r>
+        <w:t>Utilisation de SQLite. Désavantage : compliqué avec C#, plus adapté au JS.</w:t>
+      </w:r>
+    </w:p>
+    <w:p>
+      <w:pPr>
+        <w:pStyle w:val="Paragraphedeliste"/>
+        <w:numPr>
+          <w:ilvl w:val="0"/>
+          <w:numId w:val="2"/>
+        </w:numPr>
+      </w:pPr>
+      <w:r>
+        <w:t>Utilisation de Linq</w:t>
+      </w:r>
+    </w:p>
+    <w:p>
+      <w:pPr>
+        <w:pStyle w:val="Paragraphedeliste"/>
+        <w:numPr>
+          <w:ilvl w:val="0"/>
+          <w:numId w:val="2"/>
+        </w:numPr>
+      </w:pPr>
+      <w:r>
+        <w:t>Utilisation de fichiers XML (solution adaptée dans le cas d’un standalone)</w:t>
+      </w:r>
+    </w:p>
+    <w:p/>
+    <w:p>
+      <w:r>
+        <w:t>Pour l’utilisation de fichiers XML :</w:t>
+      </w:r>
+    </w:p>
+    <w:p>
+      <w:pPr>
+        <w:pStyle w:val="Paragraphedeliste"/>
+        <w:numPr>
+          <w:ilvl w:val="0"/>
+          <w:numId w:val="2"/>
+        </w:numPr>
+      </w:pPr>
+      <w:r>
+        <w:t>Au chargement de l’application, on ouvre fichiers xml, et désérialisation pour remplir nos objets (List&lt;Objet&gt;).</w:t>
+      </w:r>
+    </w:p>
+    <w:p>
+      <w:pPr>
+        <w:pStyle w:val="Paragraphedeliste"/>
+        <w:numPr>
+          <w:ilvl w:val="0"/>
+          <w:numId w:val="2"/>
+        </w:numPr>
+      </w:pPr>
+      <w:r>
+        <w:t>Au moment de sauvegarder, sérialisation des objets voulus et remplissage des fichiers xml</w:t>
+      </w:r>
+    </w:p>
+    <w:p>
+      <w:pPr>
+        <w:pStyle w:val="Paragraphedeliste"/>
+        <w:numPr>
+          <w:ilvl w:val="0"/>
+          <w:numId w:val="2"/>
+        </w:numPr>
+      </w:pPr>
+      <w:r>
+        <w:t>Requêtes : créer ses propres fonctions de recherches sur nos collections (List&lt;&gt;), ou utiliser Linq.</w:t>
+      </w:r>
+    </w:p>
+    <w:p/>
+    <w:p>
+      <w:r>
+        <w:rPr>
+          <w:noProof/>
+        </w:rPr>
+        <mc:AlternateContent>
+          <mc:Choice Requires="wps">
+            <w:drawing>
+              <wp:anchor distT="0" distB="0" distL="114300" distR="114300" simplePos="0" relativeHeight="251680256" behindDoc="0" locked="0" layoutInCell="1" allowOverlap="1" wp14:anchorId="0DA31FF9" wp14:editId="460E5505">
+                <wp:simplePos x="0" y="0"/>
+                <wp:positionH relativeFrom="column">
+                  <wp:posOffset>4110355</wp:posOffset>
+                </wp:positionH>
+                <wp:positionV relativeFrom="paragraph">
+                  <wp:posOffset>73025</wp:posOffset>
+                </wp:positionV>
+                <wp:extent cx="2181225" cy="1314450"/>
+                <wp:effectExtent l="57150" t="19050" r="85725" b="95250"/>
+                <wp:wrapNone/>
+                <wp:docPr id="14" name="Rectangle 14"/>
+                <wp:cNvGraphicFramePr/>
+                <a:graphic xmlns:a="http://schemas.openxmlformats.org/drawingml/2006/main">
+                  <a:graphicData uri="http://schemas.microsoft.com/office/word/2010/wordprocessingShape">
+                    <wps:wsp>
+                      <wps:cNvSpPr/>
+                      <wps:spPr>
+                        <a:xfrm>
+                          <a:off x="0" y="0"/>
+                          <a:ext cx="2181225" cy="1314450"/>
+                        </a:xfrm>
+                        <a:prstGeom prst="rect">
+                          <a:avLst/>
+                        </a:prstGeom>
+                      </wps:spPr>
+                      <wps:style>
+                        <a:lnRef idx="1">
+                          <a:schemeClr val="accent1"/>
+                        </a:lnRef>
+                        <a:fillRef idx="3">
+                          <a:schemeClr val="accent1"/>
+                        </a:fillRef>
+                        <a:effectRef idx="2">
+                          <a:schemeClr val="accent1"/>
+                        </a:effectRef>
+                        <a:fontRef idx="minor">
+                          <a:schemeClr val="lt1"/>
+                        </a:fontRef>
+                      </wps:style>
+                      <wps:txbx>
+                        <w:txbxContent>
+                          <w:p>
+                            <w:pPr>
+                              <w:jc w:val="center"/>
+                            </w:pPr>
+                            <w:r>
+                              <w:t>Modèle 3D</w:t>
+                            </w:r>
+                          </w:p>
+                          <w:p>
+                            <w:pPr>
+                              <w:pStyle w:val="Paragraphedeliste"/>
+                              <w:numPr>
+                                <w:ilvl w:val="0"/>
+                                <w:numId w:val="3"/>
+                              </w:numPr>
+                            </w:pPr>
+                            <w:r>
+                              <w:t>Description</w:t>
+                            </w:r>
+                          </w:p>
+                          <w:p>
+                            <w:pPr>
+                              <w:pStyle w:val="Paragraphedeliste"/>
+                              <w:numPr>
+                                <w:ilvl w:val="0"/>
+                                <w:numId w:val="3"/>
+                              </w:numPr>
+                            </w:pPr>
+                            <w:r>
+                              <w:t>Objet 3D (.fbx ou autre)</w:t>
+                            </w:r>
+                          </w:p>
+                          <w:p>
+                            <w:pPr>
+                              <w:pStyle w:val="Paragraphedeliste"/>
+                              <w:numPr>
+                                <w:ilvl w:val="0"/>
+                                <w:numId w:val="3"/>
+                              </w:numPr>
+                            </w:pPr>
+                            <w:r>
+                              <w:t>Aperçu photo</w:t>
+                            </w:r>
+                          </w:p>
+                        </w:txbxContent>
+                      </wps:txbx>
+                      <wps:bodyPr rot="0" spcFirstLastPara="0" vertOverflow="overflow" horzOverflow="overflow" vert="horz" wrap="square" lIns="91440" tIns="45720" rIns="91440" bIns="45720" numCol="1" spcCol="0" rtlCol="0" fromWordArt="0" anchor="ctr" anchorCtr="0" forceAA="0" compatLnSpc="1">
+                        <a:prstTxWarp prst="textNoShape">
+                          <a:avLst/>
+                        </a:prstTxWarp>
+                        <a:noAutofit/>
+                      </wps:bodyPr>
+                    </wps:wsp>
+                  </a:graphicData>
+                </a:graphic>
+                <wp14:sizeRelH relativeFrom="margin">
+                  <wp14:pctWidth>0</wp14:pctWidth>
+                </wp14:sizeRelH>
+                <wp14:sizeRelV relativeFrom="margin">
+                  <wp14:pctHeight>0</wp14:pctHeight>
+                </wp14:sizeRelV>
+              </wp:anchor>
+            </w:drawing>
+          </mc:Choice>
+          <mc:Fallback>
+            <w:pict>
+              <v:rect w14:anchorId="0DA31FF9" id="Rectangle 14" o:spid="_x0000_s1026" style="position:absolute;margin-left:323.65pt;margin-top:5.75pt;width:171.75pt;height:103.5pt;z-index:251680256;visibility:visible;mso-wrap-style:square;mso-width-percent:0;mso-height-percent:0;mso-wrap-distance-left:9pt;mso-wrap-distance-top:0;mso-wrap-distance-right:9pt;mso-wrap-distance-bottom:0;mso-position-horizontal:absolute;mso-position-horizontal-relative:text;mso-position-vertical:absolute;mso-position-vertical-relative:text;mso-width-percent:0;mso-height-percent:0;mso-width-relative:margin;mso-height-relative:margin;v-text-anchor:middle" o:gfxdata="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" fillcolor="#4f81bd [3204]" strokecolor="#4579b8 [3044]">
+                <v:fill color2="#a7bfde [1620]" rotate="t" angle="180" focus="100%" type="gradient">
+                  <o:fill v:ext="view" type="gradientUnscaled"/>
+                </v:fill>
+                <v:shadow on="t" color="black" opacity="22937f" origin=",.5" offset="0,.63889mm"/>
+                <v:textbox>
+                  <w:txbxContent>
+                    <w:p>
+                      <w:pPr>
+                        <w:jc w:val="center"/>
+                      </w:pPr>
+                      <w:r>
+                        <w:t>Modèle 3D</w:t>
+                      </w:r>
+                    </w:p>
+                    <w:p>
+                      <w:pPr>
+                        <w:pStyle w:val="Paragraphedeliste"/>
+                        <w:numPr>
+                          <w:ilvl w:val="0"/>
+                          <w:numId w:val="3"/>
+                        </w:numPr>
+                      </w:pPr>
+                      <w:r>
+                        <w:t>Description</w:t>
+                      </w:r>
+                    </w:p>
+                    <w:p>
+                      <w:pPr>
+                        <w:pStyle w:val="Paragraphedeliste"/>
+                        <w:numPr>
+                          <w:ilvl w:val="0"/>
+                          <w:numId w:val="3"/>
+                        </w:numPr>
+                      </w:pPr>
+                      <w:r>
+                        <w:t>Objet 3D (.fbx ou autre)</w:t>
+                      </w:r>
+                    </w:p>
+                    <w:p>
+                      <w:pPr>
+                        <w:pStyle w:val="Paragraphedeliste"/>
+                        <w:numPr>
+                          <w:ilvl w:val="0"/>
+                          <w:numId w:val="3"/>
+                        </w:numPr>
+                      </w:pPr>
+                      <w:r>
+                        <w:t>Aperçu photo</w:t>
+                      </w:r>
+                    </w:p>
+                  </w:txbxContent>
+                </v:textbox>
+              </v:rect>
+            </w:pict>
+          </mc:Fallback>
+        </mc:AlternateContent>
+      </w:r>
+    </w:p>
+    <w:p>
+      <w:r>
+        <w:rPr>
+          <w:noProof/>
+        </w:rPr>
+        <mc:AlternateContent>
+          <mc:Choice Requires="wpg">
+            <w:drawing>
+              <wp:anchor distT="0" distB="0" distL="114300" distR="114300" simplePos="0" relativeHeight="251673088" behindDoc="0" locked="0" layoutInCell="1" allowOverlap="1" wp14:anchorId="189F902D" wp14:editId="3C6AD53B">
+                <wp:simplePos x="0" y="0"/>
+                <wp:positionH relativeFrom="column">
+                  <wp:posOffset>919480</wp:posOffset>
+                </wp:positionH>
+                <wp:positionV relativeFrom="paragraph">
+                  <wp:posOffset>27940</wp:posOffset>
+                </wp:positionV>
+                <wp:extent cx="4276725" cy="2990850"/>
+                <wp:effectExtent l="57150" t="19050" r="85725" b="95250"/>
+                <wp:wrapNone/>
+                <wp:docPr id="13" name="Groupe 13"/>
+                <wp:cNvGraphicFramePr/>
+                <a:graphic xmlns:a="http://schemas.openxmlformats.org/drawingml/2006/main">
+                  <a:graphicData uri="http://schemas.microsoft.com/office/word/2010/wordprocessingGroup">
+                    <wpg:wgp>
+                      <wpg:cNvGrpSpPr/>
+                      <wpg:grpSpPr>
+                        <a:xfrm>
+                          <a:off x="0" y="0"/>
+                          <a:ext cx="4276725" cy="2990850"/>
+                          <a:chOff x="0" y="0"/>
+                          <a:chExt cx="4276725" cy="2990850"/>
+                        </a:xfrm>
+                      </wpg:grpSpPr>
+                      <wpg:grpSp>
+                        <wpg:cNvPr id="8" name="Groupe 8"/>
+                        <wpg:cNvGrpSpPr/>
+                        <wpg:grpSpPr>
+                          <a:xfrm>
+                            <a:off x="0" y="0"/>
+                            <a:ext cx="1590675" cy="2924175"/>
+                            <a:chOff x="0" y="0"/>
+                            <a:chExt cx="1590675" cy="2924175"/>
+                          </a:xfrm>
+                        </wpg:grpSpPr>
+                        <wps:wsp>
+                          <wps:cNvPr id="2" name="Rectangle 2"/>
+                          <wps:cNvSpPr/>
+                          <wps:spPr>
+                            <a:xfrm>
+                              <a:off x="19050" y="1181100"/>
+                              <a:ext cx="1304925" cy="552450"/>
+                            </a:xfrm>
+                            <a:prstGeom prst="rect">
+                              <a:avLst/>
+                            </a:prstGeom>
+                          </wps:spPr>
+                          <wps:style>
+                            <a:lnRef idx="1">
+                              <a:schemeClr val="accent1"/>
+                            </a:lnRef>
+                            <a:fillRef idx="3">
+                              <a:schemeClr val="accent1"/>
+                            </a:fillRef>
+                            <a:effectRef idx="2">
+                              <a:schemeClr val="accent1"/>
+                            </a:effectRef>
+                            <a:fontRef idx="minor">
+                              <a:schemeClr val="lt1"/>
+                            </a:fontRef>
+                          </wps:style>
+                          <wps:txbx>
+                            <w:txbxContent>
+                              <w:p>
+                                <w:pPr>
+                                  <w:jc w:val="center"/>
+                                </w:pPr>
+                                <w:r>
+                                  <w:t>Pièce</w:t>
+                                </w:r>
+                              </w:p>
+                            </w:txbxContent>
+                          </wps:txbx>
+                          <wps:bodyPr rot="0" spcFirstLastPara="0" vertOverflow="overflow" horzOverflow="overflow" vert="horz" wrap="square" lIns="91440" tIns="45720" rIns="91440" bIns="45720" numCol="1" spcCol="0" rtlCol="0" fromWordArt="0" anchor="ctr" anchorCtr="0" forceAA="0" compatLnSpc="1">
+                            <a:prstTxWarp prst="textNoShape">
+                              <a:avLst/>
+                            </a:prstTxWarp>
+                            <a:noAutofit/>
+                          </wps:bodyPr>
+                        </wps:wsp>
+                        <wps:wsp>
+                          <wps:cNvPr id="3" name="Rectangle 3"/>
+                          <wps:cNvSpPr/>
+                          <wps:spPr>
+                            <a:xfrm>
+                              <a:off x="9525" y="2371725"/>
+                              <a:ext cx="1304925" cy="552450"/>
+                            </a:xfrm>
+                            <a:prstGeom prst="rect">
+                              <a:avLst/>
+                            </a:prstGeom>
+                          </wps:spPr>
+                          <wps:style>
+                            <a:lnRef idx="1">
+                              <a:schemeClr val="accent1"/>
+                            </a:lnRef>
+                            <a:fillRef idx="3">
+                              <a:schemeClr val="accent1"/>
+                            </a:fillRef>
+                            <a:effectRef idx="2">
+                              <a:schemeClr val="accent1"/>
+                            </a:effectRef>
+                            <a:fontRef idx="minor">
+                              <a:schemeClr val="lt1"/>
+                            </a:fontRef>
+                          </wps:style>
+                          <wps:txbx>
+                            <w:txbxContent>
+                              <w:p>
+                                <w:pPr>
+                                  <w:jc w:val="center"/>
+                                </w:pPr>
+                                <w:r>
+                                  <w:t>Objet</w:t>
+                                </w:r>
+                              </w:p>
+                            </w:txbxContent>
+                          </wps:txbx>
+                          <wps:bodyPr rot="0" spcFirstLastPara="0" vertOverflow="overflow" horzOverflow="overflow" vert="horz" wrap="square" lIns="91440" tIns="45720" rIns="91440" bIns="45720" numCol="1" spcCol="0" rtlCol="0" fromWordArt="0" anchor="ctr" anchorCtr="0" forceAA="0" compatLnSpc="1">
+                            <a:prstTxWarp prst="textNoShape">
+                              <a:avLst/>
+                            </a:prstTxWarp>
+                            <a:noAutofit/>
+                          </wps:bodyPr>
+                        </wps:wsp>
+                        <wps:wsp>
+                          <wps:cNvPr id="4" name="Rectangle 4"/>
+                          <wps:cNvSpPr/>
+                          <wps:spPr>
+                            <a:xfrm>
+                              <a:off x="0" y="0"/>
+                              <a:ext cx="1371600" cy="666750"/>
+                            </a:xfrm>
+                            <a:prstGeom prst="rect">
+                              <a:avLst/>
+                            </a:prstGeom>
+                          </wps:spPr>
+                          <wps:style>
+                            <a:lnRef idx="1">
+                              <a:schemeClr val="accent1"/>
+                            </a:lnRef>
+                            <a:fillRef idx="3">
+                              <a:schemeClr val="accent1"/>
+                            </a:fillRef>
+                            <a:effectRef idx="2">
+                              <a:schemeClr val="accent1"/>
+                            </a:effectRef>
+                            <a:fontRef idx="minor">
+                              <a:schemeClr val="lt1"/>
+                            </a:fontRef>
+                          </wps:style>
+                          <wps:txbx>
+                            <w:txbxContent>
+                              <w:p>
+                                <w:pPr>
+                                  <w:jc w:val="center"/>
+                                </w:pPr>
+                                <w:r>
+                                  <w:t>Bâtiment</w:t>
+                                </w:r>
+                              </w:p>
+                              <w:p>
+                                <w:pPr>
+                                  <w:pStyle w:val="Paragraphedeliste"/>
+                                  <w:numPr>
+                                    <w:ilvl w:val="0"/>
+                                    <w:numId w:val="4"/>
+                                  </w:numPr>
+                                </w:pPr>
+                                <w:r>
+                                  <w:t>Id</w:t>
+                                </w:r>
+                              </w:p>
+                              <w:p>
+                                <w:pPr>
+                                  <w:pStyle w:val="Paragraphedeliste"/>
+                                  <w:numPr>
+                                    <w:ilvl w:val="0"/>
+                                    <w:numId w:val="4"/>
+                                  </w:numPr>
+                                </w:pPr>
+                                <w:r>
+                                  <w:t>Description</w:t>
+                                </w:r>
+                              </w:p>
+                            </w:txbxContent>
+                          </wps:txbx>
+                          <wps:bodyPr rot="0" spcFirstLastPara="0" vertOverflow="overflow" horzOverflow="overflow" vert="horz" wrap="square" lIns="91440" tIns="45720" rIns="91440" bIns="45720" numCol="1" spcCol="0" rtlCol="0" fromWordArt="0" anchor="ctr" anchorCtr="0" forceAA="0" compatLnSpc="1">
+                            <a:prstTxWarp prst="textNoShape">
+                              <a:avLst/>
+                            </a:prstTxWarp>
+                            <a:noAutofit/>
+                          </wps:bodyPr>
+                        </wps:wsp>
+                        <wps:wsp>
+                          <wps:cNvPr id="5" name="Connecteur droit avec flèche 5"/>
+                          <wps:cNvCnPr>
+                            <a:stCxn id="4" idx="2"/>
+                            <a:endCxn id="2" idx="0"/>
+                          </wps:cNvCnPr>
+                          <wps:spPr>
+                            <a:xfrm flipH="1">
+                              <a:off x="671513" y="666750"/>
+                              <a:ext cx="14287" cy="514350"/>
+                            </a:xfrm>
+                            <a:prstGeom prst="straightConnector1">
+                              <a:avLst/>
+                            </a:prstGeom>
+                            <a:ln>
+                              <a:tailEnd type="triangle"/>
+                            </a:ln>
+                          </wps:spPr>
+                          <wps:style>
+                            <a:lnRef idx="2">
+                              <a:schemeClr val="accent1"/>
+                            </a:lnRef>
+                            <a:fillRef idx="0">
+                              <a:schemeClr val="accent1"/>
+                            </a:fillRef>
+                            <a:effectRef idx="1">
+                              <a:schemeClr val="accent1"/>
+                            </a:effectRef>
+                            <a:fontRef idx="minor">
+                              <a:schemeClr val="tx1"/>
+                            </a:fontRef>
+                          </wps:style>
+                          <wps:bodyPr/>
+                        </wps:wsp>
+                        <wps:wsp>
+                          <wps:cNvPr id="6" name="Connecteur droit avec flèche 6"/>
+                          <wps:cNvCnPr/>
+                          <wps:spPr>
+                            <a:xfrm>
+                              <a:off x="666750" y="1724025"/>
+                              <a:ext cx="9525" cy="638175"/>
+                            </a:xfrm>
+                            <a:prstGeom prst="straightConnector1">
+                              <a:avLst/>
+                            </a:prstGeom>
+                            <a:ln>
+                              <a:tailEnd type="triangle"/>
+                            </a:ln>
+                          </wps:spPr>
+                          <wps:style>
+                            <a:lnRef idx="2">
+                              <a:schemeClr val="accent1"/>
+                            </a:lnRef>
+                            <a:fillRef idx="0">
+                              <a:schemeClr val="accent1"/>
+                            </a:fillRef>
+                            <a:effectRef idx="1">
+                              <a:schemeClr val="accent1"/>
+                            </a:effectRef>
+                            <a:fontRef idx="minor">
+                              <a:schemeClr val="tx1"/>
+                            </a:fontRef>
+                          </wps:style>
+                          <wps:bodyPr/>
+                        </wps:wsp>
+                        <wps:wsp>
+                          <wps:cNvPr id="217" name="Zone de texte 2"/>
+                          <wps:cNvSpPr txBox="1">
+                            <a:spLocks noChangeArrowheads="1"/>
+                          </wps:cNvSpPr>
+                          <wps:spPr bwMode="auto">
+                            <a:xfrm>
+                              <a:off x="771525" y="638175"/>
+                              <a:ext cx="781050" cy="457835"/>
+                            </a:xfrm>
+                            <a:prstGeom prst="rect">
+                              <a:avLst/>
+                            </a:prstGeom>
+                            <a:noFill/>
+                            <a:ln w="9525">
+                              <a:noFill/>
+                              <a:miter lim="800000"/>
+                              <a:headEnd/>
+                              <a:tailEnd/>
+                            </a:ln>
+                          </wps:spPr>
+                          <wps:txbx>
+                            <w:txbxContent>
+                              <w:p>
+                                <w:r>
+                                  <w:t>Contient (1…n)</w:t>
+                                </w:r>
+                              </w:p>
+                            </w:txbxContent>
+                          </wps:txbx>
+                          <wps:bodyPr rot="0" vert="horz" wrap="square" lIns="91440" tIns="45720" rIns="91440" bIns="45720" anchor="t" anchorCtr="0">
+                            <a:spAutoFit/>
+                          </wps:bodyPr>
+                        </wps:wsp>
+                        <wps:wsp>
+                          <wps:cNvPr id="7" name="Zone de texte 2"/>
+                          <wps:cNvSpPr txBox="1">
+                            <a:spLocks noChangeArrowheads="1"/>
+                          </wps:cNvSpPr>
+                          <wps:spPr bwMode="auto">
+                            <a:xfrm>
+                              <a:off x="809625" y="1809750"/>
+                              <a:ext cx="781050" cy="457835"/>
+                            </a:xfrm>
+                            <a:prstGeom prst="rect">
+                              <a:avLst/>
+                            </a:prstGeom>
+                            <a:noFill/>
+                            <a:ln w="9525">
+                              <a:noFill/>
+                              <a:miter lim="800000"/>
+                              <a:headEnd/>
+                              <a:tailEnd/>
+                            </a:ln>
+                          </wps:spPr>
+                          <wps:txbx>
+                            <w:txbxContent>
+                              <w:p>
+                                <w:r>
+                                  <w:t>Contient (</w:t>
+                                </w:r>
+                                <w:r>
+                                  <w:t>0</w:t>
+                                </w:r>
+                                <w:r>
+                                  <w:t>…n)</w:t>
+                                </w:r>
+                              </w:p>
+                            </w:txbxContent>
+                          </wps:txbx>
+                          <wps:bodyPr rot="0" vert="horz" wrap="square" lIns="91440" tIns="45720" rIns="91440" bIns="45720" anchor="t" anchorCtr="0">
+                            <a:spAutoFit/>
+                          </wps:bodyPr>
+                        </wps:wsp>
+                      </wpg:grpSp>
+                      <wps:wsp>
+                        <wps:cNvPr id="9" name="Rectangle 9"/>
+                        <wps:cNvSpPr/>
+                        <wps:spPr>
+                          <a:xfrm>
+                            <a:off x="2971800" y="2438400"/>
+                            <a:ext cx="1304925" cy="552450"/>
+                          </a:xfrm>
+                          <a:prstGeom prst="rect">
+                            <a:avLst/>
+                          </a:prstGeom>
+                        </wps:spPr>
+                        <wps:style>
+                          <a:lnRef idx="1">
+                            <a:schemeClr val="accent1"/>
+                          </a:lnRef>
+                          <a:fillRef idx="3">
+                            <a:schemeClr val="accent1"/>
+                          </a:fillRef>
+                          <a:effectRef idx="2">
+                            <a:schemeClr val="accent1"/>
+                          </a:effectRef>
+                          <a:fontRef idx="minor">
+                            <a:schemeClr val="lt1"/>
+                          </a:fontRef>
+                        </wps:style>
+                        <wps:txbx>
+                          <w:txbxContent>
+                            <w:p>
+                              <w:pPr>
+                                <w:jc w:val="center"/>
+                              </w:pPr>
+                              <w:r>
+                                <w:t>GameObject</w:t>
+                              </w:r>
+                            </w:p>
+                          </w:txbxContent>
+                        </wps:txbx>
+                        <wps:bodyPr rot="0" spcFirstLastPara="0" vertOverflow="overflow" horzOverflow="overflow" vert="horz" wrap="square" lIns="91440" tIns="45720" rIns="91440" bIns="45720" numCol="1" spcCol="0" rtlCol="0" fromWordArt="0" anchor="ctr" anchorCtr="0" forceAA="0" compatLnSpc="1">
+                          <a:prstTxWarp prst="textNoShape">
+                            <a:avLst/>
+                          </a:prstTxWarp>
+                          <a:noAutofit/>
+                        </wps:bodyPr>
+                      </wps:wsp>
+                      <wps:wsp>
+                        <wps:cNvPr id="11" name="Connecteur droit avec flèche 11"/>
+                        <wps:cNvCnPr/>
+                        <wps:spPr>
+                          <a:xfrm>
+                            <a:off x="1323975" y="2676525"/>
+                            <a:ext cx="1657350" cy="28575"/>
+                          </a:xfrm>
+                          <a:prstGeom prst="straightConnector1">
+                            <a:avLst/>
+                          </a:prstGeom>
+                          <a:ln>
+                            <a:tailEnd type="triangle"/>
+                          </a:ln>
+                        </wps:spPr>
+                        <wps:style>
+                          <a:lnRef idx="2">
+                            <a:schemeClr val="accent1"/>
+                          </a:lnRef>
+                          <a:fillRef idx="0">
+                            <a:schemeClr val="accent1"/>
+                          </a:fillRef>
+                          <a:effectRef idx="1">
+                            <a:schemeClr val="accent1"/>
+                          </a:effectRef>
+                          <a:fontRef idx="minor">
+                            <a:schemeClr val="tx1"/>
+                          </a:fontRef>
+                        </wps:style>
+                        <wps:bodyPr/>
+                      </wps:wsp>
+                      <wps:wsp>
+                        <wps:cNvPr id="12" name="Zone de texte 2"/>
+                        <wps:cNvSpPr txBox="1">
+                          <a:spLocks noChangeArrowheads="1"/>
+                        </wps:cNvSpPr>
+                        <wps:spPr bwMode="auto">
+                          <a:xfrm>
+                            <a:off x="1657350" y="2228850"/>
+                            <a:ext cx="1447800" cy="457835"/>
+                          </a:xfrm>
+                          <a:prstGeom prst="rect">
+                            <a:avLst/>
+                          </a:prstGeom>
+                          <a:noFill/>
+                          <a:ln w="9525">
+                            <a:noFill/>
+                            <a:miter lim="800000"/>
+                            <a:headEnd/>
+                            <a:tailEnd/>
+                          </a:ln>
+                        </wps:spPr>
+                        <wps:txbx>
+                          <w:txbxContent>
+                            <w:p>
+                              <w:r>
+                                <w:t>Est représenté par</w:t>
+                              </w:r>
+                              <w:r>
+                                <w:t xml:space="preserve"> </w:t>
+                              </w:r>
+                              <w:r>
+                                <w:t>(1…1)</w:t>
+                              </w:r>
+                            </w:p>
+                          </w:txbxContent>
+                        </wps:txbx>
+                        <wps:bodyPr rot="0" vert="horz" wrap="square" lIns="91440" tIns="45720" rIns="91440" bIns="45720" anchor="t" anchorCtr="0">
+                          <a:spAutoFit/>
+                        </wps:bodyPr>
+                      </wps:wsp>
+                    </wpg:wgp>
+                  </a:graphicData>
+                </a:graphic>
+              </wp:anchor>
+            </w:drawing>
+          </mc:Choice>
+          <mc:Fallback>
+            <w:pict>
+              <v:group w14:anchorId="189F902D" id="Groupe 13" o:spid="_x0000_s1027" style="position:absolute;margin-left:72.4pt;margin-top:2.2pt;width:336.75pt;height:235.5pt;z-index:251673088" coordsize="42767,29908" o:gfxdata="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">
+                <v:group id="Groupe 8" o:spid="_x0000_s1028" style="position:absolute;width:15906;height:29241" coordsize="15906,29241" o:gfxdata="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">
+                  <v:rect id="Rectangle 2" o:spid="_x0000_s1029" style="position:absolute;left:190;top:11811;width:13049;height:5524;visibility:visible;mso-wrap-style:square;v-text-anchor:middle" o:gfxdata="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" fillcolor="#4f81bd [3204]" strokecolor="#4579b8 [3044]">
+                    <v:fill color2="#a7bfde [1620]" rotate="t" angle="180" focus="100%" type="gradient">
+                      <o:fill v:ext="view" type="gradientUnscaled"/>
+                    </v:fill>
+                    <v:shadow on="t" color="black" opacity="22937f" origin=",.5" offset="0,.63889mm"/>
+                    <v:textbox>
+                      <w:txbxContent>
+                        <w:p>
+                          <w:pPr>
+                            <w:jc w:val="center"/>
+                          </w:pPr>
+                          <w:r>
+                            <w:t>Pièce</w:t>
+                          </w:r>
+                        </w:p>
+                      </w:txbxContent>
+                    </v:textbox>
+                  </v:rect>
+                  <v:rect id="Rectangle 3" o:spid="_x0000_s1030" style="position:absolute;left:95;top:23717;width:13049;height:5524;visibility:visible;mso-wrap-style:square;v-text-anchor:middle" o:gfxdata="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" fillcolor="#4f81bd [3204]" strokecolor="#4579b8 [3044]">
+                    <v:fill color2="#a7bfde [1620]" rotate="t" angle="180" focus="100%" type="gradient">
+                      <o:fill v:ext="view" type="gradientUnscaled"/>
+                    </v:fill>
+                    <v:shadow on="t" color="black" opacity="22937f" origin=",.5" offset="0,.63889mm"/>
+                    <v:textbox>
+                      <w:txbxContent>
+                        <w:p>
+                          <w:pPr>
+                            <w:jc w:val="center"/>
+                          </w:pPr>
+                          <w:r>
+                            <w:t>Objet</w:t>
+                          </w:r>
+                        </w:p>
+                      </w:txbxContent>
+                    </v:textbox>
+                  </v:rect>
+                  <v:rect id="Rectangle 4" o:spid="_x0000_s1031" style="position:absolute;width:13716;height:6667;visibility:visible;mso-wrap-style:square;v-text-anchor:middle" o:gfxdata="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" fillcolor="#4f81bd [3204]" strokecolor="#4579b8 [3044]">
+                    <v:fill color2="#a7bfde [1620]" rotate="t" angle="180" focus="100%" type="gradient">
+                      <o:fill v:ext="view" type="gradientUnscaled"/>
+                    </v:fill>
+                    <v:shadow on="t" color="black" opacity="22937f" origin=",.5" offset="0,.63889mm"/>
+                    <v:textbox>
+                      <w:txbxContent>
+                        <w:p>
+                          <w:pPr>
+                            <w:jc w:val="center"/>
+                          </w:pPr>
+                          <w:r>
+                            <w:t>Bâtiment</w:t>
+                          </w:r>
+                        </w:p>
+                        <w:p>
+                          <w:pPr>
+                            <w:pStyle w:val="Paragraphedeliste"/>
+                            <w:numPr>
+                              <w:ilvl w:val="0"/>
+                              <w:numId w:val="4"/>
+                            </w:numPr>
+                          </w:pPr>
+                          <w:r>
+                            <w:t>Id</w:t>
+                          </w:r>
+                        </w:p>
+                        <w:p>
+                          <w:pPr>
+                            <w:pStyle w:val="Paragraphedeliste"/>
+                            <w:numPr>
+                              <w:ilvl w:val="0"/>
+                              <w:numId w:val="4"/>
+                            </w:numPr>
+                          </w:pPr>
+                          <w:r>
+                            <w:t>Description</w:t>
+                          </w:r>
+                        </w:p>
+                      </w:txbxContent>
+                    </v:textbox>
+                  </v:rect>
+                  <v:shapetype id="_x0000_t32" coordsize="21600,21600" o:spt="32" o:oned="t" path="m,l21600,21600e" filled="f">
+                    <v:path arrowok="t" fillok="f" o:connecttype="none"/>
+                    <o:lock v:ext="edit" shapetype="t"/>
+                  </v:shapetype>
+                  <v:shape id="Connecteur droit avec flèche 5" o:spid="_x0000_s1032" type="#_x0000_t32" style="position:absolute;left:6715;top:6667;width:143;height:5144;flip:x;visibility:visible;mso-wrap-style:square" o:connectortype="straight" o:gfxdata="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" strokecolor="#4f81bd [3204]" strokeweight="2pt">
+                    <v:stroke endarrow="block"/>
+                    <v:shadow on="t" color="black" opacity="24903f" origin=",.5" offset="0,.55556mm"/>
+                  </v:shape>
+                  <v:shape id="Connecteur droit avec flèche 6" o:spid="_x0000_s1033" type="#_x0000_t32" style="position:absolute;left:6667;top:17240;width:95;height:6382;visibility:visible;mso-wrap-style:square" o:connectortype="straight" o:gfxdata="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" strokecolor="#4f81bd [3204]" strokeweight="2pt">
+                    <v:stroke endarrow="block"/>
+                    <v:shadow on="t" color="black" opacity="24903f" origin=",.5" offset="0,.55556mm"/>
+                  </v:shape>
+                  <v:shapetype id="_x0000_t202" coordsize="21600,21600" o:spt="202" path="m,l,21600r21600,l21600,xe">
+                    <v:stroke joinstyle="miter"/>
+                    <v:path gradientshapeok="t" o:connecttype="rect"/>
+                  </v:shapetype>
+                  <v:shape id="Zone de texte 2" o:spid="_x0000_s1034" type="#_x0000_t202" style="position:absolute;left:7715;top:6381;width:7810;height:4579;visibility:visible;mso-wrap-style:square;v-text-anchor:top" o:gfxdata="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" filled="f" stroked="f">
+                    <v:textbox style="mso-fit-shape-to-text:t">
+                      <w:txbxContent>
+                        <w:p>
+                          <w:r>
+                            <w:t>Contient (1…n)</w:t>
+                          </w:r>
+                        </w:p>
+                      </w:txbxContent>
+                    </v:textbox>
+                  </v:shape>
+                  <v:shape id="Zone de texte 2" o:spid="_x0000_s1035" type="#_x0000_t202" style="position:absolute;left:8096;top:18097;width:7810;height:4578;visibility:visible;mso-wrap-style:square;v-text-anchor:top" o:gfxdata="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" filled="f" stroked="f">
+                    <v:textbox style="mso-fit-shape-to-text:t">
+                      <w:txbxContent>
+                        <w:p>
+                          <w:r>
+                            <w:t>Contient (</w:t>
+                          </w:r>
+                          <w:r>
+                            <w:t>0</w:t>
+                          </w:r>
+                          <w:r>
+                            <w:t>…n)</w:t>
+                          </w:r>
+                        </w:p>
+                      </w:txbxContent>
+                    </v:textbox>
+                  </v:shape>
+                </v:group>
+                <v:rect id="Rectangle 9" o:spid="_x0000_s1036" style="position:absolute;left:29718;top:24384;width:13049;height:5524;visibility:visible;mso-wrap-style:square;v-text-anchor:middle" o:gfxdata="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" fillcolor="#4f81bd [3204]" strokecolor="#4579b8 [3044]">
+                  <v:fill color2="#a7bfde [1620]" rotate="t" angle="180" focus="100%" type="gradient">
+                    <o:fill v:ext="view" type="gradientUnscaled"/>
+                  </v:fill>
+                  <v:shadow on="t" color="black" opacity="22937f" origin=",.5" offset="0,.63889mm"/>
+                  <v:textbox>
+                    <w:txbxContent>
+                      <w:p>
+                        <w:pPr>
+                          <w:jc w:val="center"/>
+                        </w:pPr>
+                        <w:r>
+                          <w:t>GameObject</w:t>
+                        </w:r>
+                      </w:p>
+                    </w:txbxContent>
+                  </v:textbox>
+                </v:rect>
+                <v:shape id="Connecteur droit avec flèche 11" o:spid="_x0000_s1037" type="#_x0000_t32" style="position:absolute;left:13239;top:26765;width:16574;height:286;visibility:visible;mso-wrap-style:square" o:connectortype="straight" o:gfxdata="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" strokecolor="#4f81bd [3204]" strokeweight="2pt">
+                  <v:stroke endarrow="block"/>
+                  <v:shadow on="t" color="black" opacity="24903f" origin=",.5" offset="0,.55556mm"/>
+                </v:shape>
+                <v:shape id="Zone de texte 2" o:spid="_x0000_s1038" type="#_x0000_t202" style="position:absolute;left:16573;top:22288;width:14478;height:4578;visibility:visible;mso-wrap-style:square;v-text-anchor:top" o:gfxdata="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" filled="f" stroked="f">
+                  <v:textbox style="mso-fit-shape-to-text:t">
+                    <w:txbxContent>
+                      <w:p>
+                        <w:r>
+                          <w:t>Est représenté par</w:t>
+                        </w:r>
+                        <w:r>
+                          <w:t xml:space="preserve"> </w:t>
+                        </w:r>
+                        <w:r>
+                          <w:t>(1…1)</w:t>
+                        </w:r>
+                      </w:p>
+                    </w:txbxContent>
+                  </v:textbox>
+                </v:shape>
+              </v:group>
+            </w:pict>
+          </mc:Fallback>
+        </mc:AlternateContent>
+      </w:r>
+    </w:p>
+    <w:p/>
+    <w:p/>
+    <w:p/>
+    <w:p/>
+    <w:p/>
+    <w:p/>
+    <w:p/>
+    <w:p/>
+    <w:p/>
+    <w:p/>
+    <w:p/>
+    <w:p/>
+    <w:p/>
+    <w:p/>
+    <w:p/>
+    <w:p/>
+    <w:p/>
+    <w:p/>
+    <w:p>
+      <w:r>
+        <w:t>Chaque GameObject sur la scène devra être clairement lié à un objet dans notre BDD. De sorte que si on veut mettre en highlight tous les objets de type « alarme », alors une requête sera utile.</w:t>
+      </w:r>
+    </w:p>
+    <w:p/>
+    <w:p>
       <w:bookmarkStart w:id="0" w:name="_GoBack"/>
       <w:bookmarkEnd w:id="0"/>
     </w:p>
@@ -1416,8 +1999,353 @@
       </w:rPr>
     </w:lvl>
   </w:abstractNum>
+  <w:abstractNum w:abstractNumId="1">
+    <w:nsid w:val="4BC32A3C"/>
+    <w:multiLevelType w:val="hybridMultilevel"/>
+    <w:tmpl w:val="7A2EBFEA"/>
+    <w:lvl w:ilvl="0" w:tplc="8312EFCE">
+      <w:numFmt w:val="bullet"/>
+      <w:lvlText w:val="-"/>
+      <w:lvlJc w:val="left"/>
+      <w:pPr>
+        <w:ind w:left="420" w:hanging="360"/>
+      </w:pPr>
+      <w:rPr>
+        <w:rFonts w:ascii="Cambria" w:eastAsiaTheme="minorEastAsia" w:hAnsi="Cambria" w:cstheme="minorBidi" w:hint="default"/>
+      </w:rPr>
+    </w:lvl>
+    <w:lvl w:ilvl="1" w:tplc="040C0003" w:tentative="1">
+      <w:start w:val="1"/>
+      <w:numFmt w:val="bullet"/>
+      <w:lvlText w:val="o"/>
+      <w:lvlJc w:val="left"/>
+      <w:pPr>
+        <w:ind w:left="1140" w:hanging="360"/>
+      </w:pPr>
+      <w:rPr>
+        <w:rFonts w:ascii="Courier New" w:hAnsi="Courier New" w:cs="Courier New" w:hint="default"/>
+      </w:rPr>
+    </w:lvl>
+    <w:lvl w:ilvl="2" w:tplc="040C0005" w:tentative="1">
+      <w:start w:val="1"/>
+      <w:numFmt w:val="bullet"/>
+      <w:lvlText w:val=""/>
+      <w:lvlJc w:val="left"/>
+      <w:pPr>
+        <w:ind w:left="1860" w:hanging="360"/>
+      </w:pPr>
+      <w:rPr>
+        <w:rFonts w:ascii="Wingdings" w:hAnsi="Wingdings" w:hint="default"/>
+      </w:rPr>
+    </w:lvl>
+    <w:lvl w:ilvl="3" w:tplc="040C0001" w:tentative="1">
+      <w:start w:val="1"/>
+      <w:numFmt w:val="bullet"/>
+      <w:lvlText w:val=""/>
+      <w:lvlJc w:val="left"/>
+      <w:pPr>
+        <w:ind w:left="2580" w:hanging="360"/>
+      </w:pPr>
+      <w:rPr>
+        <w:rFonts w:ascii="Symbol" w:hAnsi="Symbol" w:hint="default"/>
+      </w:rPr>
+    </w:lvl>
+    <w:lvl w:ilvl="4" w:tplc="040C0003" w:tentative="1">
+      <w:start w:val="1"/>
+      <w:numFmt w:val="bullet"/>
+      <w:lvlText w:val="o"/>
+      <w:lvlJc w:val="left"/>
+      <w:pPr>
+        <w:ind w:left="3300" w:hanging="360"/>
+      </w:pPr>
+      <w:rPr>
+        <w:rFonts w:ascii="Courier New" w:hAnsi="Courier New" w:cs="Courier New" w:hint="default"/>
+      </w:rPr>
+    </w:lvl>
+    <w:lvl w:ilvl="5" w:tplc="040C0005" w:tentative="1">
+      <w:start w:val="1"/>
+      <w:numFmt w:val="bullet"/>
+      <w:lvlText w:val=""/>
+      <w:lvlJc w:val="left"/>
+      <w:pPr>
+        <w:ind w:left="4020" w:hanging="360"/>
+      </w:pPr>
+      <w:rPr>
+        <w:rFonts w:ascii="Wingdings" w:hAnsi="Wingdings" w:hint="default"/>
+      </w:rPr>
+    </w:lvl>
+    <w:lvl w:ilvl="6" w:tplc="040C0001" w:tentative="1">
+      <w:start w:val="1"/>
+      <w:numFmt w:val="bullet"/>
+      <w:lvlText w:val=""/>
+      <w:lvlJc w:val="left"/>
+      <w:pPr>
+        <w:ind w:left="4740" w:hanging="360"/>
+      </w:pPr>
+      <w:rPr>
+        <w:rFonts w:ascii="Symbol" w:hAnsi="Symbol" w:hint="default"/>
+      </w:rPr>
+    </w:lvl>
+    <w:lvl w:ilvl="7" w:tplc="040C0003" w:tentative="1">
+      <w:start w:val="1"/>
+      <w:numFmt w:val="bullet"/>
+      <w:lvlText w:val="o"/>
+      <w:lvlJc w:val="left"/>
+      <w:pPr>
+        <w:ind w:left="5460" w:hanging="360"/>
+      </w:pPr>
+      <w:rPr>
+        <w:rFonts w:ascii="Courier New" w:hAnsi="Courier New" w:cs="Courier New" w:hint="default"/>
+      </w:rPr>
+    </w:lvl>
+    <w:lvl w:ilvl="8" w:tplc="040C0005" w:tentative="1">
+      <w:start w:val="1"/>
+      <w:numFmt w:val="bullet"/>
+      <w:lvlText w:val=""/>
+      <w:lvlJc w:val="left"/>
+      <w:pPr>
+        <w:ind w:left="6180" w:hanging="360"/>
+      </w:pPr>
+      <w:rPr>
+        <w:rFonts w:ascii="Wingdings" w:hAnsi="Wingdings" w:hint="default"/>
+      </w:rPr>
+    </w:lvl>
+  </w:abstractNum>
+  <w:abstractNum w:abstractNumId="2">
+    <w:nsid w:val="634B00EA"/>
+    <w:multiLevelType w:val="hybridMultilevel"/>
+    <w:tmpl w:val="3E96856C"/>
+    <w:lvl w:ilvl="0" w:tplc="A366FD84">
+      <w:numFmt w:val="bullet"/>
+      <w:lvlText w:val="-"/>
+      <w:lvlJc w:val="left"/>
+      <w:pPr>
+        <w:ind w:left="420" w:hanging="360"/>
+      </w:pPr>
+      <w:rPr>
+        <w:rFonts w:ascii="Cambria" w:eastAsiaTheme="minorEastAsia" w:hAnsi="Cambria" w:cstheme="minorBidi" w:hint="default"/>
+      </w:rPr>
+    </w:lvl>
+    <w:lvl w:ilvl="1" w:tplc="040C0003" w:tentative="1">
+      <w:start w:val="1"/>
+      <w:numFmt w:val="bullet"/>
+      <w:lvlText w:val="o"/>
+      <w:lvlJc w:val="left"/>
+      <w:pPr>
+        <w:ind w:left="1140" w:hanging="360"/>
+      </w:pPr>
+      <w:rPr>
+        <w:rFonts w:ascii="Courier New" w:hAnsi="Courier New" w:cs="Courier New" w:hint="default"/>
+      </w:rPr>
+    </w:lvl>
+    <w:lvl w:ilvl="2" w:tplc="040C0005" w:tentative="1">
+      <w:start w:val="1"/>
+      <w:numFmt w:val="bullet"/>
+      <w:lvlText w:val=""/>
+      <w:lvlJc w:val="left"/>
+      <w:pPr>
+        <w:ind w:left="1860" w:hanging="360"/>
+      </w:pPr>
+      <w:rPr>
+        <w:rFonts w:ascii="Wingdings" w:hAnsi="Wingdings" w:hint="default"/>
+      </w:rPr>
+    </w:lvl>
+    <w:lvl w:ilvl="3" w:tplc="040C0001" w:tentative="1">
+      <w:start w:val="1"/>
+      <w:numFmt w:val="bullet"/>
+      <w:lvlText w:val=""/>
+      <w:lvlJc w:val="left"/>
+      <w:pPr>
+        <w:ind w:left="2580" w:hanging="360"/>
+      </w:pPr>
+      <w:rPr>
+        <w:rFonts w:ascii="Symbol" w:hAnsi="Symbol" w:hint="default"/>
+      </w:rPr>
+    </w:lvl>
+    <w:lvl w:ilvl="4" w:tplc="040C0003" w:tentative="1">
+      <w:start w:val="1"/>
+      <w:numFmt w:val="bullet"/>
+      <w:lvlText w:val="o"/>
+      <w:lvlJc w:val="left"/>
+      <w:pPr>
+        <w:ind w:left="3300" w:hanging="360"/>
+      </w:pPr>
+      <w:rPr>
+        <w:rFonts w:ascii="Courier New" w:hAnsi="Courier New" w:cs="Courier New" w:hint="default"/>
+      </w:rPr>
+    </w:lvl>
+    <w:lvl w:ilvl="5" w:tplc="040C0005" w:tentative="1">
+      <w:start w:val="1"/>
+      <w:numFmt w:val="bullet"/>
+      <w:lvlText w:val=""/>
+      <w:lvlJc w:val="left"/>
+      <w:pPr>
+        <w:ind w:left="4020" w:hanging="360"/>
+      </w:pPr>
+      <w:rPr>
+        <w:rFonts w:ascii="Wingdings" w:hAnsi="Wingdings" w:hint="default"/>
+      </w:rPr>
+    </w:lvl>
+    <w:lvl w:ilvl="6" w:tplc="040C0001" w:tentative="1">
+      <w:start w:val="1"/>
+      <w:numFmt w:val="bullet"/>
+      <w:lvlText w:val=""/>
+      <w:lvlJc w:val="left"/>
+      <w:pPr>
+        <w:ind w:left="4740" w:hanging="360"/>
+      </w:pPr>
+      <w:rPr>
+        <w:rFonts w:ascii="Symbol" w:hAnsi="Symbol" w:hint="default"/>
+      </w:rPr>
+    </w:lvl>
+    <w:lvl w:ilvl="7" w:tplc="040C0003" w:tentative="1">
+      <w:start w:val="1"/>
+      <w:numFmt w:val="bullet"/>
+      <w:lvlText w:val="o"/>
+      <w:lvlJc w:val="left"/>
+      <w:pPr>
+        <w:ind w:left="5460" w:hanging="360"/>
+      </w:pPr>
+      <w:rPr>
+        <w:rFonts w:ascii="Courier New" w:hAnsi="Courier New" w:cs="Courier New" w:hint="default"/>
+      </w:rPr>
+    </w:lvl>
+    <w:lvl w:ilvl="8" w:tplc="040C0005" w:tentative="1">
+      <w:start w:val="1"/>
+      <w:numFmt w:val="bullet"/>
+      <w:lvlText w:val=""/>
+      <w:lvlJc w:val="left"/>
+      <w:pPr>
+        <w:ind w:left="6180" w:hanging="360"/>
+      </w:pPr>
+      <w:rPr>
+        <w:rFonts w:ascii="Wingdings" w:hAnsi="Wingdings" w:hint="default"/>
+      </w:rPr>
+    </w:lvl>
+  </w:abstractNum>
+  <w:abstractNum w:abstractNumId="3">
+    <w:nsid w:val="7C0A5F15"/>
+    <w:multiLevelType w:val="hybridMultilevel"/>
+    <w:tmpl w:val="18C8F60C"/>
+    <w:lvl w:ilvl="0" w:tplc="61567BC0">
+      <w:numFmt w:val="bullet"/>
+      <w:lvlText w:val="-"/>
+      <w:lvlJc w:val="left"/>
+      <w:pPr>
+        <w:ind w:left="420" w:hanging="360"/>
+      </w:pPr>
+      <w:rPr>
+        <w:rFonts w:ascii="Cambria" w:eastAsiaTheme="minorEastAsia" w:hAnsi="Cambria" w:cstheme="minorBidi" w:hint="default"/>
+      </w:rPr>
+    </w:lvl>
+    <w:lvl w:ilvl="1" w:tplc="040C0003" w:tentative="1">
+      <w:start w:val="1"/>
+      <w:numFmt w:val="bullet"/>
+      <w:lvlText w:val="o"/>
+      <w:lvlJc w:val="left"/>
+      <w:pPr>
+        <w:ind w:left="1140" w:hanging="360"/>
+      </w:pPr>
+      <w:rPr>
+        <w:rFonts w:ascii="Courier New" w:hAnsi="Courier New" w:cs="Courier New" w:hint="default"/>
+      </w:rPr>
+    </w:lvl>
+    <w:lvl w:ilvl="2" w:tplc="040C0005" w:tentative="1">
+      <w:start w:val="1"/>
+      <w:numFmt w:val="bullet"/>
+      <w:lvlText w:val=""/>
+      <w:lvlJc w:val="left"/>
+      <w:pPr>
+        <w:ind w:left="1860" w:hanging="360"/>
+      </w:pPr>
+      <w:rPr>
+        <w:rFonts w:ascii="Wingdings" w:hAnsi="Wingdings" w:hint="default"/>
+      </w:rPr>
+    </w:lvl>
+    <w:lvl w:ilvl="3" w:tplc="040C0001" w:tentative="1">
+      <w:start w:val="1"/>
+      <w:numFmt w:val="bullet"/>
+      <w:lvlText w:val=""/>
+      <w:lvlJc w:val="left"/>
+      <w:pPr>
+        <w:ind w:left="2580" w:hanging="360"/>
+      </w:pPr>
+      <w:rPr>
+        <w:rFonts w:ascii="Symbol" w:hAnsi="Symbol" w:hint="default"/>
+      </w:rPr>
+    </w:lvl>
+    <w:lvl w:ilvl="4" w:tplc="040C0003" w:tentative="1">
+      <w:start w:val="1"/>
+      <w:numFmt w:val="bullet"/>
+      <w:lvlText w:val="o"/>
+      <w:lvlJc w:val="left"/>
+      <w:pPr>
+        <w:ind w:left="3300" w:hanging="360"/>
+      </w:pPr>
+      <w:rPr>
+        <w:rFonts w:ascii="Courier New" w:hAnsi="Courier New" w:cs="Courier New" w:hint="default"/>
+      </w:rPr>
+    </w:lvl>
+    <w:lvl w:ilvl="5" w:tplc="040C0005" w:tentative="1">
+      <w:start w:val="1"/>
+      <w:numFmt w:val="bullet"/>
+      <w:lvlText w:val=""/>
+      <w:lvlJc w:val="left"/>
+      <w:pPr>
+        <w:ind w:left="4020" w:hanging="360"/>
+      </w:pPr>
+      <w:rPr>
+        <w:rFonts w:ascii="Wingdings" w:hAnsi="Wingdings" w:hint="default"/>
+      </w:rPr>
+    </w:lvl>
+    <w:lvl w:ilvl="6" w:tplc="040C0001" w:tentative="1">
+      <w:start w:val="1"/>
+      <w:numFmt w:val="bullet"/>
+      <w:lvlText w:val=""/>
+      <w:lvlJc w:val="left"/>
+      <w:pPr>
+        <w:ind w:left="4740" w:hanging="360"/>
+      </w:pPr>
+      <w:rPr>
+        <w:rFonts w:ascii="Symbol" w:hAnsi="Symbol" w:hint="default"/>
+      </w:rPr>
+    </w:lvl>
+    <w:lvl w:ilvl="7" w:tplc="040C0003" w:tentative="1">
+      <w:start w:val="1"/>
+      <w:numFmt w:val="bullet"/>
+      <w:lvlText w:val="o"/>
+      <w:lvlJc w:val="left"/>
+      <w:pPr>
+        <w:ind w:left="5460" w:hanging="360"/>
+      </w:pPr>
+      <w:rPr>
+        <w:rFonts w:ascii="Courier New" w:hAnsi="Courier New" w:cs="Courier New" w:hint="default"/>
+      </w:rPr>
+    </w:lvl>
+    <w:lvl w:ilvl="8" w:tplc="040C0005" w:tentative="1">
+      <w:start w:val="1"/>
+      <w:numFmt w:val="bullet"/>
+      <w:lvlText w:val=""/>
+      <w:lvlJc w:val="left"/>
+      <w:pPr>
+        <w:ind w:left="6180" w:hanging="360"/>
+      </w:pPr>
+      <w:rPr>
+        <w:rFonts w:ascii="Wingdings" w:hAnsi="Wingdings" w:hint="default"/>
+      </w:rPr>
+    </w:lvl>
+  </w:abstractNum>
   <w:num w:numId="1">
     <w:abstractNumId w:val="0"/>
+  </w:num>
+  <w:num w:numId="2">
+    <w:abstractNumId w:val="1"/>
+  </w:num>
+  <w:num w:numId="3">
+    <w:abstractNumId w:val="2"/>
+  </w:num>
+  <w:num w:numId="4">
+    <w:abstractNumId w:val="3"/>
   </w:num>
 </w:numbering>
 </file>
@@ -1824,6 +2752,28 @@
       <w:szCs w:val="32"/>
     </w:rPr>
   </w:style>
+  <w:style w:type="paragraph" w:styleId="Titre2">
+    <w:name w:val="heading 2"/>
+    <w:basedOn w:val="Normal"/>
+    <w:next w:val="Normal"/>
+    <w:link w:val="Titre2Car"/>
+    <w:uiPriority w:val="9"/>
+    <w:unhideWhenUsed/>
+    <w:qFormat/>
+    <w:rsid w:val="00CE15F2"/>
+    <w:pPr>
+      <w:keepNext/>
+      <w:keepLines/>
+      <w:spacing w:before="40"/>
+      <w:outlineLvl w:val="1"/>
+    </w:pPr>
+    <w:rPr>
+      <w:rFonts w:asciiTheme="majorHAnsi" w:eastAsiaTheme="majorEastAsia" w:hAnsiTheme="majorHAnsi" w:cstheme="majorBidi"/>
+      <w:color w:val="365F91" w:themeColor="accent1" w:themeShade="BF"/>
+      <w:sz w:val="26"/>
+      <w:szCs w:val="26"/>
+    </w:rPr>
+  </w:style>
   <w:style w:type="character" w:default="1" w:styleId="Policepardfaut">
     <w:name w:val="Default Paragraph Font"/>
     <w:uiPriority w:val="1"/>
@@ -1926,6 +2876,19 @@
     </w:pPr>
     <w:rPr>
       <w:rFonts w:ascii="Times New Roman" w:eastAsia="Times New Roman" w:hAnsi="Times New Roman" w:cs="Times New Roman"/>
+    </w:rPr>
+  </w:style>
+  <w:style w:type="character" w:customStyle="1" w:styleId="Titre2Car">
+    <w:name w:val="Titre 2 Car"/>
+    <w:basedOn w:val="Policepardfaut"/>
+    <w:link w:val="Titre2"/>
+    <w:uiPriority w:val="9"/>
+    <w:rsid w:val="00CE15F2"/>
+    <w:rPr>
+      <w:rFonts w:asciiTheme="majorHAnsi" w:eastAsiaTheme="majorEastAsia" w:hAnsiTheme="majorHAnsi" w:cstheme="majorBidi"/>
+      <w:color w:val="365F91" w:themeColor="accent1" w:themeShade="BF"/>
+      <w:sz w:val="26"/>
+      <w:szCs w:val="26"/>
     </w:rPr>
   </w:style>
 </w:styles>

</xml_diff>

<commit_message>
MAJ CDC + version 4.3 unity
</commit_message>
<xml_diff>
--- a/documents_techniques/cahier_des_charges.docx
+++ b/documents_techniques/cahier_des_charges.docx
@@ -83,7 +83,27 @@
           <w:sz w:val="23"/>
           <w:szCs w:val="23"/>
         </w:rPr>
-        <w:t>Navigation de l’utilisateur à l’intérieur de la structure (se déplacer, se téléporter à un autre endroit via raccourcis, monter escaliers/ascenseurs etc)</w:t>
+        <w:t xml:space="preserve">Navigation de l’utilisateur à l’intérieur de la structure (se déplacer, se téléporter à un autre endroit via raccourcis, monter escaliers/ascenseurs </w:t>
+      </w:r>
+      <w:proofErr w:type="spellStart"/>
+      <w:r>
+        <w:rPr>
+          <w:rFonts w:ascii="Arial" w:hAnsi="Arial" w:cs="Arial"/>
+          <w:color w:val="000000"/>
+          <w:sz w:val="23"/>
+          <w:szCs w:val="23"/>
+        </w:rPr>
+        <w:t>etc</w:t>
+      </w:r>
+      <w:proofErr w:type="spellEnd"/>
+      <w:r>
+        <w:rPr>
+          <w:rFonts w:ascii="Arial" w:hAnsi="Arial" w:cs="Arial"/>
+          <w:color w:val="000000"/>
+          <w:sz w:val="23"/>
+          <w:szCs w:val="23"/>
+        </w:rPr>
+        <w:t>)</w:t>
       </w:r>
     </w:p>
     <w:p>
@@ -151,7 +171,27 @@
           <w:sz w:val="23"/>
           <w:szCs w:val="23"/>
         </w:rPr>
-        <w:t>Le bâtiment est structuré, chaque objet a un certain nombre d’informations.</w:t>
+        <w:t xml:space="preserve">Le bâtiment est structuré, chaque objet </w:t>
+      </w:r>
+      <w:proofErr w:type="gramStart"/>
+      <w:r>
+        <w:rPr>
+          <w:rFonts w:ascii="Arial" w:hAnsi="Arial" w:cs="Arial"/>
+          <w:color w:val="000000"/>
+          <w:sz w:val="23"/>
+          <w:szCs w:val="23"/>
+        </w:rPr>
+        <w:t>a</w:t>
+      </w:r>
+      <w:proofErr w:type="gramEnd"/>
+      <w:r>
+        <w:rPr>
+          <w:rFonts w:ascii="Arial" w:hAnsi="Arial" w:cs="Arial"/>
+          <w:color w:val="000000"/>
+          <w:sz w:val="23"/>
+          <w:szCs w:val="23"/>
+        </w:rPr>
+        <w:t xml:space="preserve"> un certain nombre d’informations.</w:t>
       </w:r>
     </w:p>
     <w:p>
@@ -219,7 +259,27 @@
           <w:sz w:val="23"/>
           <w:szCs w:val="23"/>
         </w:rPr>
-        <w:t>La création d’objets se fait via un importeur. Import d’objets déjà présents dans la bibliothèque d’objets, ou objets personnalisés.</w:t>
+        <w:t xml:space="preserve">La création d’objets se fait via un </w:t>
+      </w:r>
+      <w:proofErr w:type="spellStart"/>
+      <w:r>
+        <w:rPr>
+          <w:rFonts w:ascii="Arial" w:hAnsi="Arial" w:cs="Arial"/>
+          <w:color w:val="000000"/>
+          <w:sz w:val="23"/>
+          <w:szCs w:val="23"/>
+        </w:rPr>
+        <w:t>importeur</w:t>
+      </w:r>
+      <w:proofErr w:type="spellEnd"/>
+      <w:r>
+        <w:rPr>
+          <w:rFonts w:ascii="Arial" w:hAnsi="Arial" w:cs="Arial"/>
+          <w:color w:val="000000"/>
+          <w:sz w:val="23"/>
+          <w:szCs w:val="23"/>
+        </w:rPr>
+        <w:t>. Import d’objets déjà présents dans la bibliothèque d’objets, ou objets personnalisés.</w:t>
       </w:r>
     </w:p>
     <w:p>
@@ -325,8 +385,39 @@
           <w:sz w:val="23"/>
           <w:szCs w:val="23"/>
         </w:rPr>
-        <w:t>- haut/bas/droite/gauche -&gt; zsdq/fleches</w:t>
-      </w:r>
+        <w:t xml:space="preserve">- haut/bas/droite/gauche -&gt; </w:t>
+      </w:r>
+      <w:proofErr w:type="spellStart"/>
+      <w:r>
+        <w:rPr>
+          <w:rFonts w:ascii="Arial" w:hAnsi="Arial" w:cs="Arial"/>
+          <w:color w:val="000000"/>
+          <w:sz w:val="23"/>
+          <w:szCs w:val="23"/>
+        </w:rPr>
+        <w:t>zsdq</w:t>
+      </w:r>
+      <w:proofErr w:type="spellEnd"/>
+      <w:r>
+        <w:rPr>
+          <w:rFonts w:ascii="Arial" w:hAnsi="Arial" w:cs="Arial"/>
+          <w:color w:val="000000"/>
+          <w:sz w:val="23"/>
+          <w:szCs w:val="23"/>
+        </w:rPr>
+        <w:t>/</w:t>
+      </w:r>
+      <w:proofErr w:type="spellStart"/>
+      <w:r>
+        <w:rPr>
+          <w:rFonts w:ascii="Arial" w:hAnsi="Arial" w:cs="Arial"/>
+          <w:color w:val="000000"/>
+          <w:sz w:val="23"/>
+          <w:szCs w:val="23"/>
+        </w:rPr>
+        <w:t>fleches</w:t>
+      </w:r>
+      <w:proofErr w:type="spellEnd"/>
     </w:p>
     <w:p>
       <w:pPr>
@@ -355,7 +446,27 @@
           <w:sz w:val="23"/>
           <w:szCs w:val="23"/>
         </w:rPr>
-        <w:t>- utilisation de boutons ou d’une mini-map ou des 2 pour accéder à d’autres pièces (téléport)</w:t>
+        <w:t>- utilisation de boutons ou d’une mini-</w:t>
+      </w:r>
+      <w:proofErr w:type="spellStart"/>
+      <w:r>
+        <w:rPr>
+          <w:rFonts w:ascii="Arial" w:hAnsi="Arial" w:cs="Arial"/>
+          <w:color w:val="000000"/>
+          <w:sz w:val="23"/>
+          <w:szCs w:val="23"/>
+        </w:rPr>
+        <w:t>map</w:t>
+      </w:r>
+      <w:proofErr w:type="spellEnd"/>
+      <w:r>
+        <w:rPr>
+          <w:rFonts w:ascii="Arial" w:hAnsi="Arial" w:cs="Arial"/>
+          <w:color w:val="000000"/>
+          <w:sz w:val="23"/>
+          <w:szCs w:val="23"/>
+        </w:rPr>
+        <w:t xml:space="preserve"> ou des 2 pour accéder à d’autres pièces (téléport)</w:t>
       </w:r>
     </w:p>
     <w:p>
@@ -383,7 +494,25 @@
           <w:sz w:val="23"/>
           <w:szCs w:val="23"/>
         </w:rPr>
-        <w:t>- FPS (mode immersif):  pour se déplacer et obtenir des informations sur les objets</w:t>
+        <w:t>- FPS (mode immersif)</w:t>
+      </w:r>
+      <w:r>
+        <w:rPr>
+          <w:rFonts w:ascii="Arial" w:hAnsi="Arial" w:cs="Arial"/>
+          <w:color w:val="000000"/>
+          <w:sz w:val="23"/>
+          <w:szCs w:val="23"/>
+        </w:rPr>
+        <w:t xml:space="preserve"> </w:t>
+      </w:r>
+      <w:r>
+        <w:rPr>
+          <w:rFonts w:ascii="Arial" w:hAnsi="Arial" w:cs="Arial"/>
+          <w:color w:val="000000"/>
+          <w:sz w:val="23"/>
+          <w:szCs w:val="23"/>
+        </w:rPr>
+        <w:t>: pour se déplacer et obtenir des informations sur les objets</w:t>
       </w:r>
     </w:p>
     <w:p>
@@ -433,7 +562,27 @@
           <w:sz w:val="23"/>
           <w:szCs w:val="23"/>
         </w:rPr>
-        <w:t>Switch entre les différents modes : middle clic affiche une roue, avec les différents modes de vue autour. Déplacement de la souris sur l’un de ces modes (avec middle clic toujours enfoncé) switche vers ce mode. Relâchement du middle-clic sans avoir déplacé la souris : annule l’action (et reste sur le mode de vue actuel)</w:t>
+        <w:t xml:space="preserve">Switch entre les différents modes : middle clic affiche une roue, avec les différents modes de vue autour. Déplacement de la souris sur l’un de ces modes (avec middle clic toujours enfoncé) </w:t>
+      </w:r>
+      <w:proofErr w:type="spellStart"/>
+      <w:r>
+        <w:rPr>
+          <w:rFonts w:ascii="Arial" w:hAnsi="Arial" w:cs="Arial"/>
+          <w:color w:val="000000"/>
+          <w:sz w:val="23"/>
+          <w:szCs w:val="23"/>
+        </w:rPr>
+        <w:t>switche</w:t>
+      </w:r>
+      <w:proofErr w:type="spellEnd"/>
+      <w:r>
+        <w:rPr>
+          <w:rFonts w:ascii="Arial" w:hAnsi="Arial" w:cs="Arial"/>
+          <w:color w:val="000000"/>
+          <w:sz w:val="23"/>
+          <w:szCs w:val="23"/>
+        </w:rPr>
+        <w:t xml:space="preserve"> vers ce mode. Relâchement du middle-clic sans avoir déplacé la souris : annule l’action (et reste sur le mode de vue actuel)</w:t>
       </w:r>
     </w:p>
     <w:p>
@@ -466,8 +615,805 @@
         <w:pStyle w:val="Titre1"/>
       </w:pPr>
       <w:r>
+        <w:rPr>
+          <w:noProof/>
+        </w:rPr>
         <w:lastRenderedPageBreak/>
-        <w:t>Interactions</w:t>
+        <mc:AlternateContent>
+          <mc:Choice Requires="wps">
+            <w:drawing>
+              <wp:anchor distT="45720" distB="45720" distL="114300" distR="114300" simplePos="0" relativeHeight="251977216" behindDoc="0" locked="0" layoutInCell="1" allowOverlap="1" wp14:anchorId="03043FC8" wp14:editId="550F7BB9">
+                <wp:simplePos x="0" y="0"/>
+                <wp:positionH relativeFrom="column">
+                  <wp:posOffset>-166370</wp:posOffset>
+                </wp:positionH>
+                <wp:positionV relativeFrom="paragraph">
+                  <wp:posOffset>5080</wp:posOffset>
+                </wp:positionV>
+                <wp:extent cx="1765300" cy="1404620"/>
+                <wp:effectExtent l="0" t="0" r="6350" b="8890"/>
+                <wp:wrapNone/>
+                <wp:docPr id="27" name="Zone de texte 2"/>
+                <wp:cNvGraphicFramePr>
+                  <a:graphicFrameLocks xmlns:a="http://schemas.openxmlformats.org/drawingml/2006/main"/>
+                </wp:cNvGraphicFramePr>
+                <a:graphic xmlns:a="http://schemas.openxmlformats.org/drawingml/2006/main">
+                  <a:graphicData uri="http://schemas.microsoft.com/office/word/2010/wordprocessingShape">
+                    <wps:wsp>
+                      <wps:cNvSpPr txBox="1">
+                        <a:spLocks noChangeArrowheads="1"/>
+                      </wps:cNvSpPr>
+                      <wps:spPr bwMode="auto">
+                        <a:xfrm>
+                          <a:off x="0" y="0"/>
+                          <a:ext cx="1765300" cy="1404620"/>
+                        </a:xfrm>
+                        <a:prstGeom prst="rect">
+                          <a:avLst/>
+                        </a:prstGeom>
+                        <a:solidFill>
+                          <a:srgbClr val="FFFFFF"/>
+                        </a:solidFill>
+                        <a:ln w="9525">
+                          <a:noFill/>
+                          <a:miter lim="800000"/>
+                          <a:headEnd/>
+                          <a:tailEnd/>
+                        </a:ln>
+                      </wps:spPr>
+                      <wps:txbx>
+                        <w:txbxContent>
+                          <w:p>
+                            <w:r>
+                              <w:t xml:space="preserve">Utilisation de la roue ou d’icônes pour switcher </w:t>
+                            </w:r>
+                            <w:r>
+                              <w:t>du mode FPS à un autre mode. Retour au mode FPS via un bouton/une validation.</w:t>
+                            </w:r>
+                          </w:p>
+                        </w:txbxContent>
+                      </wps:txbx>
+                      <wps:bodyPr rot="0" vert="horz" wrap="square" lIns="91440" tIns="45720" rIns="91440" bIns="45720" anchor="t" anchorCtr="0">
+                        <a:spAutoFit/>
+                      </wps:bodyPr>
+                    </wps:wsp>
+                  </a:graphicData>
+                </a:graphic>
+                <wp14:sizeRelH relativeFrom="margin">
+                  <wp14:pctWidth>0</wp14:pctWidth>
+                </wp14:sizeRelH>
+                <wp14:sizeRelV relativeFrom="margin">
+                  <wp14:pctHeight>20000</wp14:pctHeight>
+                </wp14:sizeRelV>
+              </wp:anchor>
+            </w:drawing>
+          </mc:Choice>
+          <mc:Fallback>
+            <w:pict>
+              <v:shapetype w14:anchorId="03043FC8" id="_x0000_t202" coordsize="21600,21600" o:spt="202" path="m,l,21600r21600,l21600,xe">
+                <v:stroke joinstyle="miter"/>
+                <v:path gradientshapeok="t" o:connecttype="rect"/>
+              </v:shapetype>
+              <v:shape id="Zone de texte 2" o:spid="_x0000_s1026" type="#_x0000_t202" style="position:absolute;margin-left:-13.1pt;margin-top:.4pt;width:139pt;height:110.6pt;z-index:251977216;visibility:visible;mso-wrap-style:square;mso-width-percent:0;mso-height-percent:200;mso-wrap-distance-left:9pt;mso-wrap-distance-top:3.6pt;mso-wrap-distance-right:9pt;mso-wrap-distance-bottom:3.6pt;mso-position-horizontal:absolute;mso-position-horizontal-relative:text;mso-position-vertical:absolute;mso-position-vertical-relative:text;mso-width-percent:0;mso-height-percent:200;mso-width-relative:margin;mso-height-relative:margin;v-text-anchor:top" o:gfxdata="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" stroked="f">
+                <v:textbox style="mso-fit-shape-to-text:t">
+                  <w:txbxContent>
+                    <w:p>
+                      <w:r>
+                        <w:t xml:space="preserve">Utilisation de la roue ou d’icônes pour switcher </w:t>
+                      </w:r>
+                      <w:r>
+                        <w:t>du mode FPS à un autre mode. Retour au mode FPS via un bouton/une validation.</w:t>
+                      </w:r>
+                    </w:p>
+                  </w:txbxContent>
+                </v:textbox>
+              </v:shape>
+            </w:pict>
+          </mc:Fallback>
+        </mc:AlternateContent>
+      </w:r>
+    </w:p>
+    <w:p>
+      <w:pPr>
+        <w:pStyle w:val="Titre1"/>
+      </w:pPr>
+    </w:p>
+    <w:p>
+      <w:pPr>
+        <w:pStyle w:val="Titre1"/>
+      </w:pPr>
+      <w:r>
+        <w:rPr>
+          <w:noProof/>
+        </w:rPr>
+        <mc:AlternateContent>
+          <mc:Choice Requires="wpg">
+            <w:drawing>
+              <wp:anchor distT="0" distB="0" distL="114300" distR="114300" simplePos="0" relativeHeight="251928064" behindDoc="0" locked="0" layoutInCell="1" allowOverlap="1" wp14:anchorId="0662D2CE" wp14:editId="183DE694">
+                <wp:simplePos x="0" y="0"/>
+                <wp:positionH relativeFrom="column">
+                  <wp:posOffset>-356870</wp:posOffset>
+                </wp:positionH>
+                <wp:positionV relativeFrom="paragraph">
+                  <wp:posOffset>204470</wp:posOffset>
+                </wp:positionV>
+                <wp:extent cx="6419850" cy="4486275"/>
+                <wp:effectExtent l="57150" t="38100" r="76200" b="104775"/>
+                <wp:wrapNone/>
+                <wp:docPr id="26" name="Groupe 26"/>
+                <wp:cNvGraphicFramePr/>
+                <a:graphic xmlns:a="http://schemas.openxmlformats.org/drawingml/2006/main">
+                  <a:graphicData uri="http://schemas.microsoft.com/office/word/2010/wordprocessingGroup">
+                    <wpg:wgp>
+                      <wpg:cNvGrpSpPr/>
+                      <wpg:grpSpPr>
+                        <a:xfrm>
+                          <a:off x="0" y="0"/>
+                          <a:ext cx="6419850" cy="4486275"/>
+                          <a:chOff x="0" y="0"/>
+                          <a:chExt cx="6419850" cy="4486275"/>
+                        </a:xfrm>
+                      </wpg:grpSpPr>
+                      <wps:wsp>
+                        <wps:cNvPr id="1" name="Rectangle 1"/>
+                        <wps:cNvSpPr/>
+                        <wps:spPr>
+                          <a:xfrm>
+                            <a:off x="2438400" y="1838325"/>
+                            <a:ext cx="1533525" cy="876300"/>
+                          </a:xfrm>
+                          <a:prstGeom prst="rect">
+                            <a:avLst/>
+                          </a:prstGeom>
+                        </wps:spPr>
+                        <wps:style>
+                          <a:lnRef idx="1">
+                            <a:schemeClr val="dk1"/>
+                          </a:lnRef>
+                          <a:fillRef idx="2">
+                            <a:schemeClr val="dk1"/>
+                          </a:fillRef>
+                          <a:effectRef idx="1">
+                            <a:schemeClr val="dk1"/>
+                          </a:effectRef>
+                          <a:fontRef idx="minor">
+                            <a:schemeClr val="dk1"/>
+                          </a:fontRef>
+                        </wps:style>
+                        <wps:txbx>
+                          <w:txbxContent>
+                            <w:p>
+                              <w:pPr>
+                                <w:jc w:val="center"/>
+                              </w:pPr>
+                              <w:r>
+                                <w:t>Déplacement FPS</w:t>
+                              </w:r>
+                            </w:p>
+                          </w:txbxContent>
+                        </wps:txbx>
+                        <wps:bodyPr rot="0" spcFirstLastPara="0" vertOverflow="overflow" horzOverflow="overflow" vert="horz" wrap="square" lIns="91440" tIns="45720" rIns="91440" bIns="45720" numCol="1" spcCol="0" rtlCol="0" fromWordArt="0" anchor="ctr" anchorCtr="0" forceAA="0" compatLnSpc="1">
+                          <a:prstTxWarp prst="textNoShape">
+                            <a:avLst/>
+                          </a:prstTxWarp>
+                          <a:noAutofit/>
+                        </wps:bodyPr>
+                      </wps:wsp>
+                      <wps:wsp>
+                        <wps:cNvPr id="10" name="Rectangle 10"/>
+                        <wps:cNvSpPr/>
+                        <wps:spPr>
+                          <a:xfrm>
+                            <a:off x="2457450" y="3609975"/>
+                            <a:ext cx="1533525" cy="876300"/>
+                          </a:xfrm>
+                          <a:prstGeom prst="rect">
+                            <a:avLst/>
+                          </a:prstGeom>
+                        </wps:spPr>
+                        <wps:style>
+                          <a:lnRef idx="1">
+                            <a:schemeClr val="dk1"/>
+                          </a:lnRef>
+                          <a:fillRef idx="2">
+                            <a:schemeClr val="dk1"/>
+                          </a:fillRef>
+                          <a:effectRef idx="1">
+                            <a:schemeClr val="dk1"/>
+                          </a:effectRef>
+                          <a:fontRef idx="minor">
+                            <a:schemeClr val="dk1"/>
+                          </a:fontRef>
+                        </wps:style>
+                        <wps:txbx>
+                          <w:txbxContent>
+                            <w:p>
+                              <w:pPr>
+                                <w:jc w:val="center"/>
+                              </w:pPr>
+                              <w:r>
+                                <w:t>Mode d’édition d’objets</w:t>
+                              </w:r>
+                            </w:p>
+                          </w:txbxContent>
+                        </wps:txbx>
+                        <wps:bodyPr rot="0" spcFirstLastPara="0" vertOverflow="overflow" horzOverflow="overflow" vert="horz" wrap="square" lIns="91440" tIns="45720" rIns="91440" bIns="45720" numCol="1" spcCol="0" rtlCol="0" fromWordArt="0" anchor="ctr" anchorCtr="0" forceAA="0" compatLnSpc="1">
+                          <a:prstTxWarp prst="textNoShape">
+                            <a:avLst/>
+                          </a:prstTxWarp>
+                          <a:noAutofit/>
+                        </wps:bodyPr>
+                      </wps:wsp>
+                      <wps:wsp>
+                        <wps:cNvPr id="15" name="Rectangle 15"/>
+                        <wps:cNvSpPr/>
+                        <wps:spPr>
+                          <a:xfrm>
+                            <a:off x="4886325" y="1885950"/>
+                            <a:ext cx="1533525" cy="876300"/>
+                          </a:xfrm>
+                          <a:prstGeom prst="rect">
+                            <a:avLst/>
+                          </a:prstGeom>
+                        </wps:spPr>
+                        <wps:style>
+                          <a:lnRef idx="1">
+                            <a:schemeClr val="dk1"/>
+                          </a:lnRef>
+                          <a:fillRef idx="2">
+                            <a:schemeClr val="dk1"/>
+                          </a:fillRef>
+                          <a:effectRef idx="1">
+                            <a:schemeClr val="dk1"/>
+                          </a:effectRef>
+                          <a:fontRef idx="minor">
+                            <a:schemeClr val="dk1"/>
+                          </a:fontRef>
+                        </wps:style>
+                        <wps:txbx>
+                          <w:txbxContent>
+                            <w:p>
+                              <w:pPr>
+                                <w:jc w:val="center"/>
+                              </w:pPr>
+                              <w:r>
+                                <w:t xml:space="preserve">Mode d’édition </w:t>
+                              </w:r>
+                              <w:r>
+                                <w:t>de la structure du bâtiment (murs/pièces)</w:t>
+                              </w:r>
+                            </w:p>
+                          </w:txbxContent>
+                        </wps:txbx>
+                        <wps:bodyPr rot="0" spcFirstLastPara="0" vertOverflow="overflow" horzOverflow="overflow" vert="horz" wrap="square" lIns="91440" tIns="45720" rIns="91440" bIns="45720" numCol="1" spcCol="0" rtlCol="0" fromWordArt="0" anchor="ctr" anchorCtr="0" forceAA="0" compatLnSpc="1">
+                          <a:prstTxWarp prst="textNoShape">
+                            <a:avLst/>
+                          </a:prstTxWarp>
+                          <a:noAutofit/>
+                        </wps:bodyPr>
+                      </wps:wsp>
+                      <wps:wsp>
+                        <wps:cNvPr id="16" name="Rectangle 16"/>
+                        <wps:cNvSpPr/>
+                        <wps:spPr>
+                          <a:xfrm>
+                            <a:off x="0" y="1885950"/>
+                            <a:ext cx="1581150" cy="876300"/>
+                          </a:xfrm>
+                          <a:prstGeom prst="rect">
+                            <a:avLst/>
+                          </a:prstGeom>
+                        </wps:spPr>
+                        <wps:style>
+                          <a:lnRef idx="1">
+                            <a:schemeClr val="dk1"/>
+                          </a:lnRef>
+                          <a:fillRef idx="2">
+                            <a:schemeClr val="dk1"/>
+                          </a:fillRef>
+                          <a:effectRef idx="1">
+                            <a:schemeClr val="dk1"/>
+                          </a:effectRef>
+                          <a:fontRef idx="minor">
+                            <a:schemeClr val="dk1"/>
+                          </a:fontRef>
+                        </wps:style>
+                        <wps:txbx>
+                          <w:txbxContent>
+                            <w:p>
+                              <w:r>
+                                <w:t>Consultation/gestion de la BDD des objets</w:t>
+                              </w:r>
+                            </w:p>
+                          </w:txbxContent>
+                        </wps:txbx>
+                        <wps:bodyPr rot="0" spcFirstLastPara="0" vertOverflow="overflow" horzOverflow="overflow" vert="horz" wrap="square" lIns="91440" tIns="45720" rIns="91440" bIns="45720" numCol="1" spcCol="0" rtlCol="0" fromWordArt="0" anchor="ctr" anchorCtr="0" forceAA="0" compatLnSpc="1">
+                          <a:prstTxWarp prst="textNoShape">
+                            <a:avLst/>
+                          </a:prstTxWarp>
+                          <a:noAutofit/>
+                        </wps:bodyPr>
+                      </wps:wsp>
+                      <wps:wsp>
+                        <wps:cNvPr id="17" name="Rectangle 17"/>
+                        <wps:cNvSpPr/>
+                        <wps:spPr>
+                          <a:xfrm>
+                            <a:off x="2495550" y="0"/>
+                            <a:ext cx="1533525" cy="876300"/>
+                          </a:xfrm>
+                          <a:prstGeom prst="rect">
+                            <a:avLst/>
+                          </a:prstGeom>
+                        </wps:spPr>
+                        <wps:style>
+                          <a:lnRef idx="1">
+                            <a:schemeClr val="dk1"/>
+                          </a:lnRef>
+                          <a:fillRef idx="2">
+                            <a:schemeClr val="dk1"/>
+                          </a:fillRef>
+                          <a:effectRef idx="1">
+                            <a:schemeClr val="dk1"/>
+                          </a:effectRef>
+                          <a:fontRef idx="minor">
+                            <a:schemeClr val="dk1"/>
+                          </a:fontRef>
+                        </wps:style>
+                        <wps:txbx>
+                          <w:txbxContent>
+                            <w:p>
+                              <w:r>
+                                <w:t>Gestion des modèles 3D (import, suppression etc…)</w:t>
+                              </w:r>
+                            </w:p>
+                          </w:txbxContent>
+                        </wps:txbx>
+                        <wps:bodyPr rot="0" spcFirstLastPara="0" vertOverflow="overflow" horzOverflow="overflow" vert="horz" wrap="square" lIns="91440" tIns="45720" rIns="91440" bIns="45720" numCol="1" spcCol="0" rtlCol="0" fromWordArt="0" anchor="ctr" anchorCtr="0" forceAA="0" compatLnSpc="1">
+                          <a:prstTxWarp prst="textNoShape">
+                            <a:avLst/>
+                          </a:prstTxWarp>
+                          <a:noAutofit/>
+                        </wps:bodyPr>
+                      </wps:wsp>
+                      <wps:wsp>
+                        <wps:cNvPr id="18" name="Connecteur droit avec flèche 18"/>
+                        <wps:cNvCnPr/>
+                        <wps:spPr>
+                          <a:xfrm flipH="1">
+                            <a:off x="3133725" y="2733675"/>
+                            <a:ext cx="47625" cy="895350"/>
+                          </a:xfrm>
+                          <a:prstGeom prst="straightConnector1">
+                            <a:avLst/>
+                          </a:prstGeom>
+                          <a:ln>
+                            <a:tailEnd type="triangle"/>
+                          </a:ln>
+                        </wps:spPr>
+                        <wps:style>
+                          <a:lnRef idx="1">
+                            <a:schemeClr val="dk1"/>
+                          </a:lnRef>
+                          <a:fillRef idx="2">
+                            <a:schemeClr val="dk1"/>
+                          </a:fillRef>
+                          <a:effectRef idx="1">
+                            <a:schemeClr val="dk1"/>
+                          </a:effectRef>
+                          <a:fontRef idx="minor">
+                            <a:schemeClr val="dk1"/>
+                          </a:fontRef>
+                        </wps:style>
+                        <wps:bodyPr/>
+                      </wps:wsp>
+                      <wps:wsp>
+                        <wps:cNvPr id="19" name="Connecteur droit avec flèche 19"/>
+                        <wps:cNvCnPr/>
+                        <wps:spPr>
+                          <a:xfrm flipH="1" flipV="1">
+                            <a:off x="3324225" y="2695575"/>
+                            <a:ext cx="45085" cy="962025"/>
+                          </a:xfrm>
+                          <a:prstGeom prst="straightConnector1">
+                            <a:avLst/>
+                          </a:prstGeom>
+                          <a:ln>
+                            <a:tailEnd type="triangle"/>
+                          </a:ln>
+                        </wps:spPr>
+                        <wps:style>
+                          <a:lnRef idx="1">
+                            <a:schemeClr val="dk1"/>
+                          </a:lnRef>
+                          <a:fillRef idx="2">
+                            <a:schemeClr val="dk1"/>
+                          </a:fillRef>
+                          <a:effectRef idx="1">
+                            <a:schemeClr val="dk1"/>
+                          </a:effectRef>
+                          <a:fontRef idx="minor">
+                            <a:schemeClr val="dk1"/>
+                          </a:fontRef>
+                        </wps:style>
+                        <wps:bodyPr/>
+                      </wps:wsp>
+                      <wps:wsp>
+                        <wps:cNvPr id="20" name="Connecteur droit avec flèche 20"/>
+                        <wps:cNvCnPr/>
+                        <wps:spPr>
+                          <a:xfrm flipH="1">
+                            <a:off x="3105150" y="876300"/>
+                            <a:ext cx="47625" cy="895350"/>
+                          </a:xfrm>
+                          <a:prstGeom prst="straightConnector1">
+                            <a:avLst/>
+                          </a:prstGeom>
+                          <a:ln>
+                            <a:tailEnd type="triangle"/>
+                          </a:ln>
+                        </wps:spPr>
+                        <wps:style>
+                          <a:lnRef idx="1">
+                            <a:schemeClr val="dk1"/>
+                          </a:lnRef>
+                          <a:fillRef idx="2">
+                            <a:schemeClr val="dk1"/>
+                          </a:fillRef>
+                          <a:effectRef idx="1">
+                            <a:schemeClr val="dk1"/>
+                          </a:effectRef>
+                          <a:fontRef idx="minor">
+                            <a:schemeClr val="dk1"/>
+                          </a:fontRef>
+                        </wps:style>
+                        <wps:bodyPr/>
+                      </wps:wsp>
+                      <wps:wsp>
+                        <wps:cNvPr id="21" name="Connecteur droit avec flèche 21"/>
+                        <wps:cNvCnPr/>
+                        <wps:spPr>
+                          <a:xfrm flipH="1" flipV="1">
+                            <a:off x="3295650" y="857250"/>
+                            <a:ext cx="45085" cy="962025"/>
+                          </a:xfrm>
+                          <a:prstGeom prst="straightConnector1">
+                            <a:avLst/>
+                          </a:prstGeom>
+                          <a:ln>
+                            <a:tailEnd type="triangle"/>
+                          </a:ln>
+                        </wps:spPr>
+                        <wps:style>
+                          <a:lnRef idx="1">
+                            <a:schemeClr val="dk1"/>
+                          </a:lnRef>
+                          <a:fillRef idx="2">
+                            <a:schemeClr val="dk1"/>
+                          </a:fillRef>
+                          <a:effectRef idx="1">
+                            <a:schemeClr val="dk1"/>
+                          </a:effectRef>
+                          <a:fontRef idx="minor">
+                            <a:schemeClr val="dk1"/>
+                          </a:fontRef>
+                        </wps:style>
+                        <wps:bodyPr/>
+                      </wps:wsp>
+                      <wps:wsp>
+                        <wps:cNvPr id="22" name="Connecteur droit avec flèche 22"/>
+                        <wps:cNvCnPr/>
+                        <wps:spPr>
+                          <a:xfrm flipH="1">
+                            <a:off x="1590675" y="2162175"/>
+                            <a:ext cx="828675" cy="104775"/>
+                          </a:xfrm>
+                          <a:prstGeom prst="straightConnector1">
+                            <a:avLst/>
+                          </a:prstGeom>
+                          <a:ln>
+                            <a:tailEnd type="triangle"/>
+                          </a:ln>
+                        </wps:spPr>
+                        <wps:style>
+                          <a:lnRef idx="1">
+                            <a:schemeClr val="dk1"/>
+                          </a:lnRef>
+                          <a:fillRef idx="2">
+                            <a:schemeClr val="dk1"/>
+                          </a:fillRef>
+                          <a:effectRef idx="1">
+                            <a:schemeClr val="dk1"/>
+                          </a:effectRef>
+                          <a:fontRef idx="minor">
+                            <a:schemeClr val="dk1"/>
+                          </a:fontRef>
+                        </wps:style>
+                        <wps:bodyPr/>
+                      </wps:wsp>
+                      <wps:wsp>
+                        <wps:cNvPr id="23" name="Connecteur droit avec flèche 23"/>
+                        <wps:cNvCnPr/>
+                        <wps:spPr>
+                          <a:xfrm flipV="1">
+                            <a:off x="1600200" y="2438400"/>
+                            <a:ext cx="831215" cy="45719"/>
+                          </a:xfrm>
+                          <a:prstGeom prst="straightConnector1">
+                            <a:avLst/>
+                          </a:prstGeom>
+                          <a:ln>
+                            <a:tailEnd type="triangle"/>
+                          </a:ln>
+                        </wps:spPr>
+                        <wps:style>
+                          <a:lnRef idx="1">
+                            <a:schemeClr val="dk1"/>
+                          </a:lnRef>
+                          <a:fillRef idx="2">
+                            <a:schemeClr val="dk1"/>
+                          </a:fillRef>
+                          <a:effectRef idx="1">
+                            <a:schemeClr val="dk1"/>
+                          </a:effectRef>
+                          <a:fontRef idx="minor">
+                            <a:schemeClr val="dk1"/>
+                          </a:fontRef>
+                        </wps:style>
+                        <wps:bodyPr/>
+                      </wps:wsp>
+                      <wps:wsp>
+                        <wps:cNvPr id="24" name="Connecteur droit avec flèche 24"/>
+                        <wps:cNvCnPr/>
+                        <wps:spPr>
+                          <a:xfrm flipH="1">
+                            <a:off x="4000500" y="2152650"/>
+                            <a:ext cx="828675" cy="104775"/>
+                          </a:xfrm>
+                          <a:prstGeom prst="straightConnector1">
+                            <a:avLst/>
+                          </a:prstGeom>
+                          <a:ln>
+                            <a:tailEnd type="triangle"/>
+                          </a:ln>
+                        </wps:spPr>
+                        <wps:style>
+                          <a:lnRef idx="1">
+                            <a:schemeClr val="dk1"/>
+                          </a:lnRef>
+                          <a:fillRef idx="2">
+                            <a:schemeClr val="dk1"/>
+                          </a:fillRef>
+                          <a:effectRef idx="1">
+                            <a:schemeClr val="dk1"/>
+                          </a:effectRef>
+                          <a:fontRef idx="minor">
+                            <a:schemeClr val="dk1"/>
+                          </a:fontRef>
+                        </wps:style>
+                        <wps:bodyPr/>
+                      </wps:wsp>
+                      <wps:wsp>
+                        <wps:cNvPr id="25" name="Connecteur droit avec flèche 25"/>
+                        <wps:cNvCnPr/>
+                        <wps:spPr>
+                          <a:xfrm flipV="1">
+                            <a:off x="4019550" y="2447925"/>
+                            <a:ext cx="831215" cy="45719"/>
+                          </a:xfrm>
+                          <a:prstGeom prst="straightConnector1">
+                            <a:avLst/>
+                          </a:prstGeom>
+                          <a:ln>
+                            <a:tailEnd type="triangle"/>
+                          </a:ln>
+                        </wps:spPr>
+                        <wps:style>
+                          <a:lnRef idx="1">
+                            <a:schemeClr val="dk1"/>
+                          </a:lnRef>
+                          <a:fillRef idx="2">
+                            <a:schemeClr val="dk1"/>
+                          </a:fillRef>
+                          <a:effectRef idx="1">
+                            <a:schemeClr val="dk1"/>
+                          </a:effectRef>
+                          <a:fontRef idx="minor">
+                            <a:schemeClr val="dk1"/>
+                          </a:fontRef>
+                        </wps:style>
+                        <wps:bodyPr/>
+                      </wps:wsp>
+                    </wpg:wgp>
+                  </a:graphicData>
+                </a:graphic>
+              </wp:anchor>
+            </w:drawing>
+          </mc:Choice>
+          <mc:Fallback>
+            <w:pict>
+              <v:group w14:anchorId="0662D2CE" id="Groupe 26" o:spid="_x0000_s1027" style="position:absolute;margin-left:-28.1pt;margin-top:16.1pt;width:505.5pt;height:353.25pt;z-index:251928064" coordsize="64198,44862" o:gfxdata="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">
+                <v:rect id="Rectangle 1" o:spid="_x0000_s1028" style="position:absolute;left:24384;top:18383;width:15335;height:8763;visibility:visible;mso-wrap-style:square;v-text-anchor:middle" o:gfxdata="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" fillcolor="gray [1616]" strokecolor="black [3040]">
+                  <v:fill color2="#d9d9d9 [496]" rotate="t" angle="180" colors="0 #bcbcbc;22938f #d0d0d0;1 #ededed" focus="100%" type="gradient"/>
+                  <v:shadow on="t" color="black" opacity="24903f" origin=",.5" offset="0,.55556mm"/>
+                  <v:textbox>
+                    <w:txbxContent>
+                      <w:p>
+                        <w:pPr>
+                          <w:jc w:val="center"/>
+                        </w:pPr>
+                        <w:r>
+                          <w:t>Déplacement FPS</w:t>
+                        </w:r>
+                      </w:p>
+                    </w:txbxContent>
+                  </v:textbox>
+                </v:rect>
+                <v:rect id="Rectangle 10" o:spid="_x0000_s1029" style="position:absolute;left:24574;top:36099;width:15335;height:8763;visibility:visible;mso-wrap-style:square;v-text-anchor:middle" o:gfxdata="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" fillcolor="gray [1616]" strokecolor="black [3040]">
+                  <v:fill color2="#d9d9d9 [496]" rotate="t" angle="180" colors="0 #bcbcbc;22938f #d0d0d0;1 #ededed" focus="100%" type="gradient"/>
+                  <v:shadow on="t" color="black" opacity="24903f" origin=",.5" offset="0,.55556mm"/>
+                  <v:textbox>
+                    <w:txbxContent>
+                      <w:p>
+                        <w:pPr>
+                          <w:jc w:val="center"/>
+                        </w:pPr>
+                        <w:r>
+                          <w:t>Mode d’édition d’objets</w:t>
+                        </w:r>
+                      </w:p>
+                    </w:txbxContent>
+                  </v:textbox>
+                </v:rect>
+                <v:rect id="Rectangle 15" o:spid="_x0000_s1030" style="position:absolute;left:48863;top:18859;width:15335;height:8763;visibility:visible;mso-wrap-style:square;v-text-anchor:middle" o:gfxdata="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" fillcolor="gray [1616]" strokecolor="black [3040]">
+                  <v:fill color2="#d9d9d9 [496]" rotate="t" angle="180" colors="0 #bcbcbc;22938f #d0d0d0;1 #ededed" focus="100%" type="gradient"/>
+                  <v:shadow on="t" color="black" opacity="24903f" origin=",.5" offset="0,.55556mm"/>
+                  <v:textbox>
+                    <w:txbxContent>
+                      <w:p>
+                        <w:pPr>
+                          <w:jc w:val="center"/>
+                        </w:pPr>
+                        <w:r>
+                          <w:t xml:space="preserve">Mode d’édition </w:t>
+                        </w:r>
+                        <w:r>
+                          <w:t>de la structure du bâtiment (murs/pièces)</w:t>
+                        </w:r>
+                      </w:p>
+                    </w:txbxContent>
+                  </v:textbox>
+                </v:rect>
+                <v:rect id="Rectangle 16" o:spid="_x0000_s1031" style="position:absolute;top:18859;width:15811;height:8763;visibility:visible;mso-wrap-style:square;v-text-anchor:middle" o:gfxdata="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" fillcolor="gray [1616]" strokecolor="black [3040]">
+                  <v:fill color2="#d9d9d9 [496]" rotate="t" angle="180" colors="0 #bcbcbc;22938f #d0d0d0;1 #ededed" focus="100%" type="gradient"/>
+                  <v:shadow on="t" color="black" opacity="24903f" origin=",.5" offset="0,.55556mm"/>
+                  <v:textbox>
+                    <w:txbxContent>
+                      <w:p>
+                        <w:r>
+                          <w:t>Consultation/gestion de la BDD des objets</w:t>
+                        </w:r>
+                      </w:p>
+                    </w:txbxContent>
+                  </v:textbox>
+                </v:rect>
+                <v:rect id="Rectangle 17" o:spid="_x0000_s1032" style="position:absolute;left:24955;width:15335;height:8763;visibility:visible;mso-wrap-style:square;v-text-anchor:middle" o:gfxdata="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" fillcolor="gray [1616]" strokecolor="black [3040]">
+                  <v:fill color2="#d9d9d9 [496]" rotate="t" angle="180" colors="0 #bcbcbc;22938f #d0d0d0;1 #ededed" focus="100%" type="gradient"/>
+                  <v:shadow on="t" color="black" opacity="24903f" origin=",.5" offset="0,.55556mm"/>
+                  <v:textbox>
+                    <w:txbxContent>
+                      <w:p>
+                        <w:r>
+                          <w:t>Gestion des modèles 3D (import, suppression etc…)</w:t>
+                        </w:r>
+                      </w:p>
+                    </w:txbxContent>
+                  </v:textbox>
+                </v:rect>
+                <v:shapetype id="_x0000_t32" coordsize="21600,21600" o:spt="32" o:oned="t" path="m,l21600,21600e" filled="f">
+                  <v:path arrowok="t" fillok="f" o:connecttype="none"/>
+                  <o:lock v:ext="edit" shapetype="t"/>
+                </v:shapetype>
+                <v:shape id="Connecteur droit avec flèche 18" o:spid="_x0000_s1033" type="#_x0000_t32" style="position:absolute;left:31337;top:27336;width:476;height:8954;flip:x;visibility:visible;mso-wrap-style:square" o:connectortype="straight" o:gfxdata="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" filled="t" fillcolor="gray [1616]" strokecolor="black [3040]">
+                  <v:fill color2="#d9d9d9 [496]" rotate="t" angle="180" colors="0 #bcbcbc;22938f #d0d0d0;1 #ededed" focus="100%" type="gradient"/>
+                  <v:stroke endarrow="block"/>
+                  <v:shadow on="t" color="black" opacity="24903f" origin=",.5" offset="0,.55556mm"/>
+                </v:shape>
+                <v:shape id="Connecteur droit avec flèche 19" o:spid="_x0000_s1034" type="#_x0000_t32" style="position:absolute;left:33242;top:26955;width:451;height:9621;flip:x y;visibility:visible;mso-wrap-style:square" o:connectortype="straight" o:gfxdata="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" filled="t" fillcolor="gray [1616]" strokecolor="black [3040]">
+                  <v:fill color2="#d9d9d9 [496]" rotate="t" angle="180" colors="0 #bcbcbc;22938f #d0d0d0;1 #ededed" focus="100%" type="gradient"/>
+                  <v:stroke endarrow="block"/>
+                  <v:shadow on="t" color="black" opacity="24903f" origin=",.5" offset="0,.55556mm"/>
+                </v:shape>
+                <v:shape id="Connecteur droit avec flèche 20" o:spid="_x0000_s1035" type="#_x0000_t32" style="position:absolute;left:31051;top:8763;width:476;height:8953;flip:x;visibility:visible;mso-wrap-style:square" o:connectortype="straight" o:gfxdata="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" filled="t" fillcolor="gray [1616]" strokecolor="black [3040]">
+                  <v:fill color2="#d9d9d9 [496]" rotate="t" angle="180" colors="0 #bcbcbc;22938f #d0d0d0;1 #ededed" focus="100%" type="gradient"/>
+                  <v:stroke endarrow="block"/>
+                  <v:shadow on="t" color="black" opacity="24903f" origin=",.5" offset="0,.55556mm"/>
+                </v:shape>
+                <v:shape id="Connecteur droit avec flèche 21" o:spid="_x0000_s1036" type="#_x0000_t32" style="position:absolute;left:32956;top:8572;width:451;height:9620;flip:x y;visibility:visible;mso-wrap-style:square" o:connectortype="straight" o:gfxdata="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" filled="t" fillcolor="gray [1616]" strokecolor="black [3040]">
+                  <v:fill color2="#d9d9d9 [496]" rotate="t" angle="180" colors="0 #bcbcbc;22938f #d0d0d0;1 #ededed" focus="100%" type="gradient"/>
+                  <v:stroke endarrow="block"/>
+                  <v:shadow on="t" color="black" opacity="24903f" origin=",.5" offset="0,.55556mm"/>
+                </v:shape>
+                <v:shape id="Connecteur droit avec flèche 22" o:spid="_x0000_s1037" type="#_x0000_t32" style="position:absolute;left:15906;top:21621;width:8287;height:1048;flip:x;visibility:visible;mso-wrap-style:square" o:connectortype="straight" o:gfxdata="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" filled="t" fillcolor="gray [1616]" strokecolor="black [3040]">
+                  <v:fill color2="#d9d9d9 [496]" rotate="t" angle="180" colors="0 #bcbcbc;22938f #d0d0d0;1 #ededed" focus="100%" type="gradient"/>
+                  <v:stroke endarrow="block"/>
+                  <v:shadow on="t" color="black" opacity="24903f" origin=",.5" offset="0,.55556mm"/>
+                </v:shape>
+                <v:shape id="Connecteur droit avec flèche 23" o:spid="_x0000_s1038" type="#_x0000_t32" style="position:absolute;left:16002;top:24384;width:8312;height:457;flip:y;visibility:visible;mso-wrap-style:square" o:connectortype="straight" o:gfxdata="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" filled="t" fillcolor="gray [1616]" strokecolor="black [3040]">
+                  <v:fill color2="#d9d9d9 [496]" rotate="t" angle="180" colors="0 #bcbcbc;22938f #d0d0d0;1 #ededed" focus="100%" type="gradient"/>
+                  <v:stroke endarrow="block"/>
+                  <v:shadow on="t" color="black" opacity="24903f" origin=",.5" offset="0,.55556mm"/>
+                </v:shape>
+                <v:shape id="Connecteur droit avec flèche 24" o:spid="_x0000_s1039" type="#_x0000_t32" style="position:absolute;left:40005;top:21526;width:8286;height:1048;flip:x;visibility:visible;mso-wrap-style:square" o:connectortype="straight" o:gfxdata="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" filled="t" fillcolor="gray [1616]" strokecolor="black [3040]">
+                  <v:fill color2="#d9d9d9 [496]" rotate="t" angle="180" colors="0 #bcbcbc;22938f #d0d0d0;1 #ededed" focus="100%" type="gradient"/>
+                  <v:stroke endarrow="block"/>
+                  <v:shadow on="t" color="black" opacity="24903f" origin=",.5" offset="0,.55556mm"/>
+                </v:shape>
+                <v:shape id="Connecteur droit avec flèche 25" o:spid="_x0000_s1040" type="#_x0000_t32" style="position:absolute;left:40195;top:24479;width:8312;height:457;flip:y;visibility:visible;mso-wrap-style:square" o:connectortype="straight" o:gfxdata="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" filled="t" fillcolor="gray [1616]" strokecolor="black [3040]">
+                  <v:fill color2="#d9d9d9 [496]" rotate="t" angle="180" colors="0 #bcbcbc;22938f #d0d0d0;1 #ededed" focus="100%" type="gradient"/>
+                  <v:stroke endarrow="block"/>
+                  <v:shadow on="t" color="black" opacity="24903f" origin=",.5" offset="0,.55556mm"/>
+                </v:shape>
+              </v:group>
+            </w:pict>
+          </mc:Fallback>
+        </mc:AlternateContent>
+      </w:r>
+    </w:p>
+    <w:p>
+      <w:pPr>
+        <w:tabs>
+          <w:tab w:val="left" w:pos="6930"/>
+        </w:tabs>
+      </w:pPr>
+    </w:p>
+    <w:p/>
+    <w:p/>
+    <w:p/>
+    <w:p/>
+    <w:p>
+      <w:pPr>
+        <w:pStyle w:val="Titre1"/>
+      </w:pPr>
+    </w:p>
+    <w:p/>
+    <w:p/>
+    <w:p/>
+    <w:p/>
+    <w:p/>
+    <w:p/>
+    <w:p/>
+    <w:p/>
+    <w:p/>
+    <w:p/>
+    <w:p/>
+    <w:p/>
+    <w:p/>
+    <w:p/>
+    <w:p/>
+    <w:p/>
+    <w:p/>
+    <w:p/>
+    <w:p/>
+    <w:p/>
+    <w:p/>
+    <w:p>
+      <w:r>
+        <w:br w:type="page"/>
+      </w:r>
+    </w:p>
+    <w:p>
+      <w:pPr>
+        <w:pStyle w:val="Titre1"/>
+      </w:pPr>
+      <w:r>
+        <w:lastRenderedPageBreak/>
+        <w:t>I</w:t>
+      </w:r>
+      <w:bookmarkStart w:id="0" w:name="_GoBack"/>
+      <w:bookmarkEnd w:id="0"/>
+      <w:r>
+        <w:t>nteractions</w:t>
       </w:r>
     </w:p>
     <w:p>
@@ -638,7 +1584,27 @@
           <w:sz w:val="23"/>
           <w:szCs w:val="23"/>
         </w:rPr>
-        <w:t>- highlight de tous les objets d’un type (vue éloignée, murs et autres objets avec une certaine transparence)</w:t>
+        <w:t xml:space="preserve">- </w:t>
+      </w:r>
+      <w:proofErr w:type="spellStart"/>
+      <w:r>
+        <w:rPr>
+          <w:rFonts w:ascii="Arial" w:hAnsi="Arial" w:cs="Arial"/>
+          <w:color w:val="000000"/>
+          <w:sz w:val="23"/>
+          <w:szCs w:val="23"/>
+        </w:rPr>
+        <w:t>highlight</w:t>
+      </w:r>
+      <w:proofErr w:type="spellEnd"/>
+      <w:r>
+        <w:rPr>
+          <w:rFonts w:ascii="Arial" w:hAnsi="Arial" w:cs="Arial"/>
+          <w:color w:val="000000"/>
+          <w:sz w:val="23"/>
+          <w:szCs w:val="23"/>
+        </w:rPr>
+        <w:t xml:space="preserve"> de tous les objets d’un type (vue éloignée, murs et autres objets avec une certaine transparence)</w:t>
       </w:r>
     </w:p>
     <w:p>
@@ -653,7 +1619,27 @@
           <w:sz w:val="23"/>
           <w:szCs w:val="23"/>
         </w:rPr>
-        <w:t>- déplacement d’objets (vue différente que la vue FPS ?), soit dans le cadre d’une édition d’objet déjà existant, soit dans le cadre d’une preview d’objet non acheté.</w:t>
+        <w:t xml:space="preserve">- déplacement d’objets (vue différente que la vue FPS ?), soit dans le cadre d’une édition d’objet déjà existant, soit dans le cadre d’une </w:t>
+      </w:r>
+      <w:proofErr w:type="spellStart"/>
+      <w:r>
+        <w:rPr>
+          <w:rFonts w:ascii="Arial" w:hAnsi="Arial" w:cs="Arial"/>
+          <w:color w:val="000000"/>
+          <w:sz w:val="23"/>
+          <w:szCs w:val="23"/>
+        </w:rPr>
+        <w:t>preview</w:t>
+      </w:r>
+      <w:proofErr w:type="spellEnd"/>
+      <w:r>
+        <w:rPr>
+          <w:rFonts w:ascii="Arial" w:hAnsi="Arial" w:cs="Arial"/>
+          <w:color w:val="000000"/>
+          <w:sz w:val="23"/>
+          <w:szCs w:val="23"/>
+        </w:rPr>
+        <w:t xml:space="preserve"> d’objet non acheté.</w:t>
       </w:r>
     </w:p>
     <w:p>
@@ -732,7 +1718,27 @@
           <w:sz w:val="23"/>
           <w:szCs w:val="23"/>
         </w:rPr>
-        <w:t>- numéro d’identification unique du matériel dans la base de donnée de l’entreprise</w:t>
+        <w:t xml:space="preserve">- numéro d’identification unique du matériel dans la base de </w:t>
+      </w:r>
+      <w:proofErr w:type="gramStart"/>
+      <w:r>
+        <w:rPr>
+          <w:rFonts w:ascii="Arial" w:hAnsi="Arial" w:cs="Arial"/>
+          <w:color w:val="000000"/>
+          <w:sz w:val="23"/>
+          <w:szCs w:val="23"/>
+        </w:rPr>
+        <w:t>donnée</w:t>
+      </w:r>
+      <w:proofErr w:type="gramEnd"/>
+      <w:r>
+        <w:rPr>
+          <w:rFonts w:ascii="Arial" w:hAnsi="Arial" w:cs="Arial"/>
+          <w:color w:val="000000"/>
+          <w:sz w:val="23"/>
+          <w:szCs w:val="23"/>
+        </w:rPr>
+        <w:t xml:space="preserve"> de l’entreprise</w:t>
       </w:r>
     </w:p>
     <w:p>
@@ -747,7 +1753,27 @@
           <w:sz w:val="23"/>
           <w:szCs w:val="23"/>
         </w:rPr>
-        <w:t>- petite image preview du modèle</w:t>
+        <w:t xml:space="preserve">- petite image </w:t>
+      </w:r>
+      <w:proofErr w:type="spellStart"/>
+      <w:r>
+        <w:rPr>
+          <w:rFonts w:ascii="Arial" w:hAnsi="Arial" w:cs="Arial"/>
+          <w:color w:val="000000"/>
+          <w:sz w:val="23"/>
+          <w:szCs w:val="23"/>
+        </w:rPr>
+        <w:t>preview</w:t>
+      </w:r>
+      <w:proofErr w:type="spellEnd"/>
+      <w:r>
+        <w:rPr>
+          <w:rFonts w:ascii="Arial" w:hAnsi="Arial" w:cs="Arial"/>
+          <w:color w:val="000000"/>
+          <w:sz w:val="23"/>
+          <w:szCs w:val="23"/>
+        </w:rPr>
+        <w:t xml:space="preserve"> du modèle</w:t>
       </w:r>
     </w:p>
     <w:p>
@@ -866,7 +1892,27 @@
           <w:sz w:val="23"/>
           <w:szCs w:val="23"/>
         </w:rPr>
-        <w:t>- type d’achat ( investissement immédiat, location avec/sans  option d’achat)</w:t>
+        <w:t xml:space="preserve">- type d’achat </w:t>
+      </w:r>
+      <w:proofErr w:type="gramStart"/>
+      <w:r>
+        <w:rPr>
+          <w:rFonts w:ascii="Arial" w:hAnsi="Arial" w:cs="Arial"/>
+          <w:color w:val="000000"/>
+          <w:sz w:val="23"/>
+          <w:szCs w:val="23"/>
+        </w:rPr>
+        <w:t>( investissement</w:t>
+      </w:r>
+      <w:proofErr w:type="gramEnd"/>
+      <w:r>
+        <w:rPr>
+          <w:rFonts w:ascii="Arial" w:hAnsi="Arial" w:cs="Arial"/>
+          <w:color w:val="000000"/>
+          <w:sz w:val="23"/>
+          <w:szCs w:val="23"/>
+        </w:rPr>
+        <w:t xml:space="preserve"> immédiat, location avec/sans  option d’achat)</w:t>
       </w:r>
     </w:p>
     <w:p>
@@ -881,8 +1927,19 @@
           <w:sz w:val="23"/>
           <w:szCs w:val="23"/>
         </w:rPr>
-        <w:t>- date de fin de contrat (jamais ou une date..)</w:t>
-      </w:r>
+        <w:t>- date de fin de contrat (jamais ou une date</w:t>
+      </w:r>
+      <w:proofErr w:type="gramStart"/>
+      <w:r>
+        <w:rPr>
+          <w:rFonts w:ascii="Arial" w:hAnsi="Arial" w:cs="Arial"/>
+          <w:color w:val="000000"/>
+          <w:sz w:val="23"/>
+          <w:szCs w:val="23"/>
+        </w:rPr>
+        <w:t>..)</w:t>
+      </w:r>
+      <w:proofErr w:type="gramEnd"/>
     </w:p>
     <w:p>
       <w:pPr>
@@ -948,7 +2005,15 @@
     </w:p>
     <w:p>
       <w:r>
-        <w:t>Accessibles depuis l’application Unity.</w:t>
+        <w:t xml:space="preserve">Accessibles depuis l’application </w:t>
+      </w:r>
+      <w:proofErr w:type="spellStart"/>
+      <w:r>
+        <w:t>Unity</w:t>
+      </w:r>
+      <w:proofErr w:type="spellEnd"/>
+      <w:r>
+        <w:t>.</w:t>
       </w:r>
     </w:p>
     <w:p>
@@ -965,7 +2030,15 @@
         </w:numPr>
       </w:pPr>
       <w:r>
-        <w:t>Utilisation de SQLite. Désavantage : compliqué avec C#, plus adapté au JS.</w:t>
+        <w:t xml:space="preserve">Utilisation de </w:t>
+      </w:r>
+      <w:proofErr w:type="spellStart"/>
+      <w:r>
+        <w:t>SQLite</w:t>
+      </w:r>
+      <w:proofErr w:type="spellEnd"/>
+      <w:r>
+        <w:t>. Désavantage : compliqué avec C#, plus adapté au JS.</w:t>
       </w:r>
     </w:p>
     <w:p>
@@ -977,8 +2050,13 @@
         </w:numPr>
       </w:pPr>
       <w:r>
-        <w:t>Utilisation de Linq</w:t>
-      </w:r>
+        <w:t xml:space="preserve">Utilisation de </w:t>
+      </w:r>
+      <w:proofErr w:type="spellStart"/>
+      <w:r>
+        <w:t>Linq</w:t>
+      </w:r>
+      <w:proofErr w:type="spellEnd"/>
     </w:p>
     <w:p>
       <w:pPr>
@@ -989,7 +2067,15 @@
         </w:numPr>
       </w:pPr>
       <w:r>
-        <w:t>Utilisation de fichiers XML (solution adaptée dans le cas d’un standalone)</w:t>
+        <w:t xml:space="preserve">Utilisation de fichiers XML (solution adaptée dans le cas d’un </w:t>
+      </w:r>
+      <w:proofErr w:type="spellStart"/>
+      <w:r>
+        <w:t>standalone</w:t>
+      </w:r>
+      <w:proofErr w:type="spellEnd"/>
+      <w:r>
+        <w:t>)</w:t>
       </w:r>
     </w:p>
     <w:p/>
@@ -1007,7 +2093,23 @@
         </w:numPr>
       </w:pPr>
       <w:r>
-        <w:t>Au chargement de l’application, on ouvre fichiers xml, et désérialisation pour remplir nos objets (List&lt;Objet&gt;).</w:t>
+        <w:t xml:space="preserve">Au chargement de l’application, on ouvre fichiers </w:t>
+      </w:r>
+      <w:proofErr w:type="spellStart"/>
+      <w:r>
+        <w:t>xml</w:t>
+      </w:r>
+      <w:proofErr w:type="spellEnd"/>
+      <w:r>
+        <w:t xml:space="preserve">, et </w:t>
+      </w:r>
+      <w:proofErr w:type="spellStart"/>
+      <w:r>
+        <w:t>désérialisation</w:t>
+      </w:r>
+      <w:proofErr w:type="spellEnd"/>
+      <w:r>
+        <w:t xml:space="preserve"> pour remplir nos objets (List&lt;Objet&gt;).</w:t>
       </w:r>
     </w:p>
     <w:p>
@@ -1019,8 +2121,13 @@
         </w:numPr>
       </w:pPr>
       <w:r>
-        <w:t>Au moment de sauvegarder, sérialisation des objets voulus et remplissage des fichiers xml</w:t>
-      </w:r>
+        <w:t xml:space="preserve">Au moment de sauvegarder, sérialisation des objets voulus et remplissage des fichiers </w:t>
+      </w:r>
+      <w:proofErr w:type="spellStart"/>
+      <w:r>
+        <w:t>xml</w:t>
+      </w:r>
+      <w:proofErr w:type="spellEnd"/>
     </w:p>
     <w:p>
       <w:pPr>
@@ -1031,7 +2138,15 @@
         </w:numPr>
       </w:pPr>
       <w:r>
-        <w:t>Requêtes : créer ses propres fonctions de recherches sur nos collections (List&lt;&gt;), ou utiliser Linq.</w:t>
+        <w:t xml:space="preserve">Requêtes : créer ses propres fonctions de recherches sur nos collections (List&lt;&gt;), ou utiliser </w:t>
+      </w:r>
+      <w:proofErr w:type="spellStart"/>
+      <w:r>
+        <w:t>Linq</w:t>
+      </w:r>
+      <w:proofErr w:type="spellEnd"/>
+      <w:r>
+        <w:t>.</w:t>
       </w:r>
     </w:p>
     <w:p/>
@@ -1043,7 +2158,7 @@
         <mc:AlternateContent>
           <mc:Choice Requires="wps">
             <w:drawing>
-              <wp:anchor distT="0" distB="0" distL="114300" distR="114300" simplePos="0" relativeHeight="251680256" behindDoc="0" locked="0" layoutInCell="1" allowOverlap="1" wp14:anchorId="0DA31FF9" wp14:editId="460E5505">
+              <wp:anchor distT="0" distB="0" distL="114300" distR="114300" simplePos="0" relativeHeight="251679232" behindDoc="0" locked="0" layoutInCell="1" allowOverlap="1" wp14:anchorId="0DA31FF9" wp14:editId="460E5505">
                 <wp:simplePos x="0" y="0"/>
                 <wp:positionH relativeFrom="column">
                   <wp:posOffset>4110355</wp:posOffset>
@@ -1114,7 +2229,15 @@
                               </w:numPr>
                             </w:pPr>
                             <w:r>
-                              <w:t>Objet 3D (.fbx ou autre)</w:t>
+                              <w:t>Objet 3D (.</w:t>
+                            </w:r>
+                            <w:proofErr w:type="spellStart"/>
+                            <w:r>
+                              <w:t>fbx</w:t>
+                            </w:r>
+                            <w:proofErr w:type="spellEnd"/>
+                            <w:r>
+                              <w:t xml:space="preserve"> ou autre)</w:t>
                             </w:r>
                           </w:p>
                           <w:p>
@@ -1151,7 +2274,7 @@
           </mc:Choice>
           <mc:Fallback>
             <w:pict>
-              <v:rect w14:anchorId="0DA31FF9" id="Rectangle 14" o:spid="_x0000_s1026" style="position:absolute;margin-left:323.65pt;margin-top:5.75pt;width:171.75pt;height:103.5pt;z-index:251680256;visibility:visible;mso-wrap-style:square;mso-width-percent:0;mso-height-percent:0;mso-wrap-distance-left:9pt;mso-wrap-distance-top:0;mso-wrap-distance-right:9pt;mso-wrap-distance-bottom:0;mso-position-horizontal:absolute;mso-position-horizontal-relative:text;mso-position-vertical:absolute;mso-position-vertical-relative:text;mso-width-percent:0;mso-height-percent:0;mso-width-relative:margin;mso-height-relative:margin;v-text-anchor:middle" o:gfxdata="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" fillcolor="#4f81bd [3204]" strokecolor="#4579b8 [3044]">
+              <v:rect w14:anchorId="0DA31FF9" id="Rectangle 14" o:spid="_x0000_s1041" style="position:absolute;margin-left:323.65pt;margin-top:5.75pt;width:171.75pt;height:103.5pt;z-index:251679232;visibility:visible;mso-wrap-style:square;mso-width-percent:0;mso-height-percent:0;mso-wrap-distance-left:9pt;mso-wrap-distance-top:0;mso-wrap-distance-right:9pt;mso-wrap-distance-bottom:0;mso-position-horizontal:absolute;mso-position-horizontal-relative:text;mso-position-vertical:absolute;mso-position-vertical-relative:text;mso-width-percent:0;mso-height-percent:0;mso-width-relative:margin;mso-height-relative:margin;v-text-anchor:middle" o:gfxdata="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" fillcolor="#4f81bd [3204]" strokecolor="#4579b8 [3044]">
                 <v:fill color2="#a7bfde [1620]" rotate="t" angle="180" focus="100%" type="gradient">
                   <o:fill v:ext="view" type="gradientUnscaled"/>
                 </v:fill>
@@ -1187,7 +2310,15 @@
                         </w:numPr>
                       </w:pPr>
                       <w:r>
-                        <w:t>Objet 3D (.fbx ou autre)</w:t>
+                        <w:t>Objet 3D (.</w:t>
+                      </w:r>
+                      <w:proofErr w:type="spellStart"/>
+                      <w:r>
+                        <w:t>fbx</w:t>
+                      </w:r>
+                      <w:proofErr w:type="spellEnd"/>
+                      <w:r>
+                        <w:t xml:space="preserve"> ou autre)</w:t>
                       </w:r>
                     </w:p>
                     <w:p>
@@ -1218,7 +2349,7 @@
         <mc:AlternateContent>
           <mc:Choice Requires="wpg">
             <w:drawing>
-              <wp:anchor distT="0" distB="0" distL="114300" distR="114300" simplePos="0" relativeHeight="251673088" behindDoc="0" locked="0" layoutInCell="1" allowOverlap="1" wp14:anchorId="189F902D" wp14:editId="3C6AD53B">
+              <wp:anchor distT="0" distB="0" distL="114300" distR="114300" simplePos="0" relativeHeight="251672064" behindDoc="0" locked="0" layoutInCell="1" allowOverlap="1" wp14:anchorId="189F902D" wp14:editId="3C6AD53B">
                 <wp:simplePos x="0" y="0"/>
                 <wp:positionH relativeFrom="column">
                   <wp:posOffset>919480</wp:posOffset>
@@ -1537,13 +2668,7 @@
                             <w:txbxContent>
                               <w:p>
                                 <w:r>
-                                  <w:t>Contient (</w:t>
-                                </w:r>
-                                <w:r>
-                                  <w:t>0</w:t>
-                                </w:r>
-                                <w:r>
-                                  <w:t>…n)</w:t>
+                                  <w:t>Contient (0…n)</w:t>
                                 </w:r>
                               </w:p>
                             </w:txbxContent>
@@ -1585,9 +2710,11 @@
                               <w:pPr>
                                 <w:jc w:val="center"/>
                               </w:pPr>
+                              <w:proofErr w:type="spellStart"/>
                               <w:r>
                                 <w:t>GameObject</w:t>
                               </w:r>
+                              <w:proofErr w:type="spellEnd"/>
                             </w:p>
                           </w:txbxContent>
                         </wps:txbx>
@@ -1654,10 +2781,7 @@
                           <w:txbxContent>
                             <w:p>
                               <w:r>
-                                <w:t>Est représenté par</w:t>
-                              </w:r>
-                              <w:r>
-                                <w:t xml:space="preserve"> </w:t>
+                                <w:t xml:space="preserve">Est représenté par </w:t>
                               </w:r>
                               <w:r>
                                 <w:t>(1…1)</w:t>
@@ -1677,9 +2801,9 @@
           </mc:Choice>
           <mc:Fallback>
             <w:pict>
-              <v:group w14:anchorId="189F902D" id="Groupe 13" o:spid="_x0000_s1027" style="position:absolute;margin-left:72.4pt;margin-top:2.2pt;width:336.75pt;height:235.5pt;z-index:251673088" coordsize="42767,29908" o:gfxdata="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">
-                <v:group id="Groupe 8" o:spid="_x0000_s1028" style="position:absolute;width:15906;height:29241" coordsize="15906,29241" o:gfxdata="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">
-                  <v:rect id="Rectangle 2" o:spid="_x0000_s1029" style="position:absolute;left:190;top:11811;width:13049;height:5524;visibility:visible;mso-wrap-style:square;v-text-anchor:middle" o:gfxdata="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" fillcolor="#4f81bd [3204]" strokecolor="#4579b8 [3044]">
+              <v:group w14:anchorId="189F902D" id="Groupe 13" o:spid="_x0000_s1042" style="position:absolute;margin-left:72.4pt;margin-top:2.2pt;width:336.75pt;height:235.5pt;z-index:251672064" coordsize="42767,29908" o:gfxdata="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">
+                <v:group id="Groupe 8" o:spid="_x0000_s1043" style="position:absolute;width:15906;height:29241" coordsize="15906,29241" o:gfxdata="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">
+                  <v:rect id="Rectangle 2" o:spid="_x0000_s1044" style="position:absolute;left:190;top:11811;width:13049;height:5524;visibility:visible;mso-wrap-style:square;v-text-anchor:middle" o:gfxdata="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" fillcolor="#4f81bd [3204]" strokecolor="#4579b8 [3044]">
                     <v:fill color2="#a7bfde [1620]" rotate="t" angle="180" focus="100%" type="gradient">
                       <o:fill v:ext="view" type="gradientUnscaled"/>
                     </v:fill>
@@ -1697,7 +2821,7 @@
                       </w:txbxContent>
                     </v:textbox>
                   </v:rect>
-                  <v:rect id="Rectangle 3" o:spid="_x0000_s1030" style="position:absolute;left:95;top:23717;width:13049;height:5524;visibility:visible;mso-wrap-style:square;v-text-anchor:middle" o:gfxdata="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" fillcolor="#4f81bd [3204]" strokecolor="#4579b8 [3044]">
+                  <v:rect id="Rectangle 3" o:spid="_x0000_s1045" style="position:absolute;left:95;top:23717;width:13049;height:5524;visibility:visible;mso-wrap-style:square;v-text-anchor:middle" o:gfxdata="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" fillcolor="#4f81bd [3204]" strokecolor="#4579b8 [3044]">
                     <v:fill color2="#a7bfde [1620]" rotate="t" angle="180" focus="100%" type="gradient">
                       <o:fill v:ext="view" type="gradientUnscaled"/>
                     </v:fill>
@@ -1715,7 +2839,7 @@
                       </w:txbxContent>
                     </v:textbox>
                   </v:rect>
-                  <v:rect id="Rectangle 4" o:spid="_x0000_s1031" style="position:absolute;width:13716;height:6667;visibility:visible;mso-wrap-style:square;v-text-anchor:middle" o:gfxdata="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" fillcolor="#4f81bd [3204]" strokecolor="#4579b8 [3044]">
+                  <v:rect id="Rectangle 4" o:spid="_x0000_s1046" style="position:absolute;width:13716;height:6667;visibility:visible;mso-wrap-style:square;v-text-anchor:middle" o:gfxdata="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" fillcolor="#4f81bd [3204]" strokecolor="#4579b8 [3044]">
                     <v:fill color2="#a7bfde [1620]" rotate="t" angle="180" focus="100%" type="gradient">
                       <o:fill v:ext="view" type="gradientUnscaled"/>
                     </v:fill>
@@ -1757,23 +2881,15 @@
                       </w:txbxContent>
                     </v:textbox>
                   </v:rect>
-                  <v:shapetype id="_x0000_t32" coordsize="21600,21600" o:spt="32" o:oned="t" path="m,l21600,21600e" filled="f">
-                    <v:path arrowok="t" fillok="f" o:connecttype="none"/>
-                    <o:lock v:ext="edit" shapetype="t"/>
-                  </v:shapetype>
-                  <v:shape id="Connecteur droit avec flèche 5" o:spid="_x0000_s1032" type="#_x0000_t32" style="position:absolute;left:6715;top:6667;width:143;height:5144;flip:x;visibility:visible;mso-wrap-style:square" o:connectortype="straight" o:gfxdata="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" strokecolor="#4f81bd [3204]" strokeweight="2pt">
+                  <v:shape id="Connecteur droit avec flèche 5" o:spid="_x0000_s1047" type="#_x0000_t32" style="position:absolute;left:6715;top:6667;width:143;height:5144;flip:x;visibility:visible;mso-wrap-style:square" o:connectortype="straight" o:gfxdata="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" strokecolor="#4f81bd [3204]" strokeweight="2pt">
                     <v:stroke endarrow="block"/>
                     <v:shadow on="t" color="black" opacity="24903f" origin=",.5" offset="0,.55556mm"/>
                   </v:shape>
-                  <v:shape id="Connecteur droit avec flèche 6" o:spid="_x0000_s1033" type="#_x0000_t32" style="position:absolute;left:6667;top:17240;width:95;height:6382;visibility:visible;mso-wrap-style:square" o:connectortype="straight" o:gfxdata="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" strokecolor="#4f81bd [3204]" strokeweight="2pt">
+                  <v:shape id="Connecteur droit avec flèche 6" o:spid="_x0000_s1048" type="#_x0000_t32" style="position:absolute;left:6667;top:17240;width:95;height:6382;visibility:visible;mso-wrap-style:square" o:connectortype="straight" o:gfxdata="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" strokecolor="#4f81bd [3204]" strokeweight="2pt">
                     <v:stroke endarrow="block"/>
                     <v:shadow on="t" color="black" opacity="24903f" origin=",.5" offset="0,.55556mm"/>
                   </v:shape>
-                  <v:shapetype id="_x0000_t202" coordsize="21600,21600" o:spt="202" path="m,l,21600r21600,l21600,xe">
-                    <v:stroke joinstyle="miter"/>
-                    <v:path gradientshapeok="t" o:connecttype="rect"/>
-                  </v:shapetype>
-                  <v:shape id="Zone de texte 2" o:spid="_x0000_s1034" type="#_x0000_t202" style="position:absolute;left:7715;top:6381;width:7810;height:4579;visibility:visible;mso-wrap-style:square;v-text-anchor:top" o:gfxdata="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" filled="f" stroked="f">
+                  <v:shape id="_x0000_s1049" type="#_x0000_t202" style="position:absolute;left:7715;top:6381;width:7810;height:4579;visibility:visible;mso-wrap-style:square;v-text-anchor:top" o:gfxdata="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" filled="f" stroked="f">
                     <v:textbox style="mso-fit-shape-to-text:t">
                       <w:txbxContent>
                         <w:p>
@@ -1784,25 +2900,19 @@
                       </w:txbxContent>
                     </v:textbox>
                   </v:shape>
-                  <v:shape id="Zone de texte 2" o:spid="_x0000_s1035" type="#_x0000_t202" style="position:absolute;left:8096;top:18097;width:7810;height:4578;visibility:visible;mso-wrap-style:square;v-text-anchor:top" o:gfxdata="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" filled="f" stroked="f">
+                  <v:shape id="_x0000_s1050" type="#_x0000_t202" style="position:absolute;left:8096;top:18097;width:7810;height:4578;visibility:visible;mso-wrap-style:square;v-text-anchor:top" o:gfxdata="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" filled="f" stroked="f">
                     <v:textbox style="mso-fit-shape-to-text:t">
                       <w:txbxContent>
                         <w:p>
                           <w:r>
-                            <w:t>Contient (</w:t>
-                          </w:r>
-                          <w:r>
-                            <w:t>0</w:t>
-                          </w:r>
-                          <w:r>
-                            <w:t>…n)</w:t>
+                            <w:t>Contient (0…n)</w:t>
                           </w:r>
                         </w:p>
                       </w:txbxContent>
                     </v:textbox>
                   </v:shape>
                 </v:group>
-                <v:rect id="Rectangle 9" o:spid="_x0000_s1036" style="position:absolute;left:29718;top:24384;width:13049;height:5524;visibility:visible;mso-wrap-style:square;v-text-anchor:middle" o:gfxdata="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" fillcolor="#4f81bd [3204]" strokecolor="#4579b8 [3044]">
+                <v:rect id="Rectangle 9" o:spid="_x0000_s1051" style="position:absolute;left:29718;top:24384;width:13049;height:5524;visibility:visible;mso-wrap-style:square;v-text-anchor:middle" o:gfxdata="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" fillcolor="#4f81bd [3204]" strokecolor="#4579b8 [3044]">
                   <v:fill color2="#a7bfde [1620]" rotate="t" angle="180" focus="100%" type="gradient">
                     <o:fill v:ext="view" type="gradientUnscaled"/>
                   </v:fill>
@@ -1813,26 +2923,25 @@
                         <w:pPr>
                           <w:jc w:val="center"/>
                         </w:pPr>
+                        <w:proofErr w:type="spellStart"/>
                         <w:r>
                           <w:t>GameObject</w:t>
                         </w:r>
+                        <w:proofErr w:type="spellEnd"/>
                       </w:p>
                     </w:txbxContent>
                   </v:textbox>
                 </v:rect>
-                <v:shape id="Connecteur droit avec flèche 11" o:spid="_x0000_s1037" type="#_x0000_t32" style="position:absolute;left:13239;top:26765;width:16574;height:286;visibility:visible;mso-wrap-style:square" o:connectortype="straight" o:gfxdata="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" strokecolor="#4f81bd [3204]" strokeweight="2pt">
+                <v:shape id="Connecteur droit avec flèche 11" o:spid="_x0000_s1052" type="#_x0000_t32" style="position:absolute;left:13239;top:26765;width:16574;height:286;visibility:visible;mso-wrap-style:square" o:connectortype="straight" o:gfxdata="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" strokecolor="#4f81bd [3204]" strokeweight="2pt">
                   <v:stroke endarrow="block"/>
                   <v:shadow on="t" color="black" opacity="24903f" origin=",.5" offset="0,.55556mm"/>
                 </v:shape>
-                <v:shape id="Zone de texte 2" o:spid="_x0000_s1038" type="#_x0000_t202" style="position:absolute;left:16573;top:22288;width:14478;height:4578;visibility:visible;mso-wrap-style:square;v-text-anchor:top" o:gfxdata="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" filled="f" stroked="f">
+                <v:shape id="_x0000_s1053" type="#_x0000_t202" style="position:absolute;left:16573;top:22288;width:14478;height:4578;visibility:visible;mso-wrap-style:square;v-text-anchor:top" o:gfxdata="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" filled="f" stroked="f">
                   <v:textbox style="mso-fit-shape-to-text:t">
                     <w:txbxContent>
                       <w:p>
                         <w:r>
-                          <w:t>Est représenté par</w:t>
-                        </w:r>
-                        <w:r>
-                          <w:t xml:space="preserve"> </w:t>
+                          <w:t xml:space="preserve">Est représenté par </w:t>
                         </w:r>
                         <w:r>
                           <w:t>(1…1)</w:t>
@@ -1867,14 +2976,27 @@
     <w:p/>
     <w:p>
       <w:r>
-        <w:t>Chaque GameObject sur la scène devra être clairement lié à un objet dans notre BDD. De sorte que si on veut mettre en highlight tous les objets de type « alarme », alors une requête sera utile.</w:t>
-      </w:r>
-    </w:p>
-    <w:p/>
-    <w:p>
-      <w:bookmarkStart w:id="0" w:name="_GoBack"/>
-      <w:bookmarkEnd w:id="0"/>
-    </w:p>
+        <w:t xml:space="preserve">Chaque </w:t>
+      </w:r>
+      <w:proofErr w:type="spellStart"/>
+      <w:r>
+        <w:t>GameObject</w:t>
+      </w:r>
+      <w:proofErr w:type="spellEnd"/>
+      <w:r>
+        <w:t xml:space="preserve"> sur la scène devra être clairement lié à un objet dans notre BDD. De sorte que si on veut mettre en </w:t>
+      </w:r>
+      <w:proofErr w:type="spellStart"/>
+      <w:r>
+        <w:t>highlight</w:t>
+      </w:r>
+      <w:proofErr w:type="spellEnd"/>
+      <w:r>
+        <w:t xml:space="preserve"> tous les objets de type « alarme », alors une requête sera utile.</w:t>
+      </w:r>
+    </w:p>
+    <w:p/>
+    <w:p/>
     <w:sectPr>
       <w:pgSz w:w="11900" w:h="16840"/>
       <w:pgMar w:top="1417" w:right="1417" w:bottom="1417" w:left="1417" w:header="708" w:footer="708" w:gutter="0"/>

</xml_diff>